<commit_message>
Alterações - DB, HTML e CSS
</commit_message>
<xml_diff>
--- a/BC/banco.sql.docx
+++ b/BC/banco.sql.docx
@@ -101,6 +101,81 @@
         </w:rPr>
         <w:t xml:space="preserve">    LC_CTYPE = 'Portuguese_Brazil.1252'</w:t>
       </w:r>
+    </w:p>
+    <w:p>
+      <w:pPr>
+        <w:rPr>
+          <w:sz w:val="24"/>
+        </w:rPr>
+      </w:pPr>
+      <w:r>
+        <w:rPr>
+          <w:sz w:val="24"/>
+        </w:rPr>
+        <w:t xml:space="preserve">    TABLESPACE = </w:t>
+      </w:r>
+      <w:proofErr w:type="spellStart"/>
+      <w:r>
+        <w:rPr>
+          <w:sz w:val="24"/>
+        </w:rPr>
+        <w:t>pg_default</w:t>
+      </w:r>
+      <w:proofErr w:type="spellEnd"/>
+    </w:p>
+    <w:p>
+      <w:pPr>
+        <w:rPr>
+          <w:sz w:val="24"/>
+        </w:rPr>
+      </w:pPr>
+      <w:r>
+        <w:rPr>
+          <w:sz w:val="24"/>
+        </w:rPr>
+        <w:t xml:space="preserve">    CONNECTION LIMIT = -1</w:t>
+      </w:r>
+    </w:p>
+    <w:p>
+      <w:pPr>
+        <w:rPr>
+          <w:sz w:val="24"/>
+        </w:rPr>
+      </w:pPr>
+      <w:r>
+        <w:rPr>
+          <w:sz w:val="24"/>
+        </w:rPr>
+        <w:t xml:space="preserve">    IS_TEMPLATE </w:t>
+      </w:r>
+      <w:proofErr w:type="gramStart"/>
+      <w:r>
+        <w:rPr>
+          <w:sz w:val="24"/>
+        </w:rPr>
+        <w:t>= False</w:t>
+      </w:r>
+      <w:proofErr w:type="gramEnd"/>
+      <w:r>
+        <w:rPr>
+          <w:sz w:val="24"/>
+        </w:rPr>
+        <w:t>;</w:t>
+      </w:r>
+    </w:p>
+    <w:p>
+      <w:pPr>
+        <w:rPr>
+          <w:sz w:val="24"/>
+        </w:rPr>
+      </w:pPr>
+    </w:p>
+    <w:p>
+      <w:pPr>
+        <w:rPr>
+          <w:sz w:val="24"/>
+        </w:rPr>
+      </w:pPr>
       <w:bookmarkStart w:id="0" w:name="_GoBack"/>
       <w:bookmarkEnd w:id="0"/>
     </w:p>
@@ -114,54 +189,491 @@
         <w:rPr>
           <w:sz w:val="24"/>
         </w:rPr>
-        <w:t xml:space="preserve">    TABLESPACE = </w:t>
-      </w:r>
-      <w:proofErr w:type="spellStart"/>
-      <w:r>
-        <w:rPr>
-          <w:sz w:val="24"/>
-        </w:rPr>
-        <w:t>pg_default</w:t>
-      </w:r>
-      <w:proofErr w:type="spellEnd"/>
-    </w:p>
-    <w:p>
-      <w:pPr>
-        <w:rPr>
-          <w:sz w:val="24"/>
-        </w:rPr>
-      </w:pPr>
-      <w:r>
-        <w:rPr>
-          <w:sz w:val="24"/>
-        </w:rPr>
-        <w:t xml:space="preserve">    CONNECTION LIMIT = -1</w:t>
-      </w:r>
-    </w:p>
-    <w:p>
-      <w:pPr>
-        <w:rPr>
-          <w:sz w:val="24"/>
-        </w:rPr>
-      </w:pPr>
-      <w:r>
-        <w:rPr>
-          <w:sz w:val="24"/>
-        </w:rPr>
-        <w:t xml:space="preserve">    IS_TEMPLATE </w:t>
-      </w:r>
+        <w:tab/>
+      </w:r>
+    </w:p>
+    <w:p>
+      <w:pPr>
+        <w:rPr>
+          <w:sz w:val="24"/>
+        </w:rPr>
+      </w:pPr>
+      <w:proofErr w:type="spellStart"/>
       <w:proofErr w:type="gramStart"/>
       <w:r>
         <w:rPr>
           <w:sz w:val="24"/>
         </w:rPr>
-        <w:t>= False</w:t>
-      </w:r>
+        <w:t>create</w:t>
+      </w:r>
+      <w:proofErr w:type="spellEnd"/>
       <w:proofErr w:type="gramEnd"/>
       <w:r>
         <w:rPr>
           <w:sz w:val="24"/>
         </w:rPr>
+        <w:t xml:space="preserve"> </w:t>
+      </w:r>
+      <w:proofErr w:type="spellStart"/>
+      <w:r>
+        <w:rPr>
+          <w:sz w:val="24"/>
+        </w:rPr>
+        <w:t>table</w:t>
+      </w:r>
+      <w:proofErr w:type="spellEnd"/>
+      <w:r>
+        <w:rPr>
+          <w:sz w:val="24"/>
+        </w:rPr>
+        <w:t xml:space="preserve"> </w:t>
+      </w:r>
+      <w:proofErr w:type="spellStart"/>
+      <w:r>
+        <w:rPr>
+          <w:sz w:val="24"/>
+        </w:rPr>
+        <w:t>usuario</w:t>
+      </w:r>
+      <w:proofErr w:type="spellEnd"/>
+      <w:r>
+        <w:rPr>
+          <w:sz w:val="24"/>
+        </w:rPr>
+        <w:t xml:space="preserve"> (</w:t>
+      </w:r>
+    </w:p>
+    <w:p>
+      <w:pPr>
+        <w:rPr>
+          <w:sz w:val="24"/>
+        </w:rPr>
+      </w:pPr>
+      <w:r>
+        <w:rPr>
+          <w:sz w:val="24"/>
+        </w:rPr>
+        <w:tab/>
+      </w:r>
+      <w:proofErr w:type="spellStart"/>
+      <w:proofErr w:type="gramStart"/>
+      <w:r>
+        <w:rPr>
+          <w:sz w:val="24"/>
+        </w:rPr>
+        <w:t>id</w:t>
+      </w:r>
+      <w:proofErr w:type="gramEnd"/>
+      <w:r>
+        <w:rPr>
+          <w:sz w:val="24"/>
+        </w:rPr>
+        <w:t>_usuario</w:t>
+      </w:r>
+      <w:proofErr w:type="spellEnd"/>
+      <w:r>
+        <w:rPr>
+          <w:sz w:val="24"/>
+        </w:rPr>
+        <w:t xml:space="preserve"> serial </w:t>
+      </w:r>
+      <w:proofErr w:type="spellStart"/>
+      <w:r>
+        <w:rPr>
+          <w:sz w:val="24"/>
+        </w:rPr>
+        <w:t>primary</w:t>
+      </w:r>
+      <w:proofErr w:type="spellEnd"/>
+      <w:r>
+        <w:rPr>
+          <w:sz w:val="24"/>
+        </w:rPr>
+        <w:t xml:space="preserve"> </w:t>
+      </w:r>
+      <w:proofErr w:type="spellStart"/>
+      <w:r>
+        <w:rPr>
+          <w:sz w:val="24"/>
+        </w:rPr>
+        <w:t>key</w:t>
+      </w:r>
+      <w:proofErr w:type="spellEnd"/>
+      <w:r>
+        <w:rPr>
+          <w:sz w:val="24"/>
+        </w:rPr>
+        <w:t>,</w:t>
+      </w:r>
+    </w:p>
+    <w:p>
+      <w:pPr>
+        <w:rPr>
+          <w:sz w:val="24"/>
+        </w:rPr>
+      </w:pPr>
+      <w:r>
+        <w:rPr>
+          <w:sz w:val="24"/>
+        </w:rPr>
+        <w:tab/>
+      </w:r>
+      <w:proofErr w:type="spellStart"/>
+      <w:proofErr w:type="gramStart"/>
+      <w:r>
+        <w:rPr>
+          <w:sz w:val="24"/>
+        </w:rPr>
+        <w:t>email</w:t>
+      </w:r>
+      <w:proofErr w:type="spellEnd"/>
+      <w:proofErr w:type="gramEnd"/>
+      <w:r>
+        <w:rPr>
+          <w:sz w:val="24"/>
+        </w:rPr>
+        <w:t xml:space="preserve"> </w:t>
+      </w:r>
+      <w:proofErr w:type="spellStart"/>
+      <w:r>
+        <w:rPr>
+          <w:sz w:val="24"/>
+        </w:rPr>
+        <w:t>varchar</w:t>
+      </w:r>
+      <w:proofErr w:type="spellEnd"/>
+      <w:r>
+        <w:rPr>
+          <w:sz w:val="24"/>
+        </w:rPr>
+        <w:t xml:space="preserve">(150) </w:t>
+      </w:r>
+      <w:proofErr w:type="spellStart"/>
+      <w:r>
+        <w:rPr>
+          <w:sz w:val="24"/>
+        </w:rPr>
+        <w:t>not</w:t>
+      </w:r>
+      <w:proofErr w:type="spellEnd"/>
+      <w:r>
+        <w:rPr>
+          <w:sz w:val="24"/>
+        </w:rPr>
+        <w:t xml:space="preserve"> </w:t>
+      </w:r>
+      <w:proofErr w:type="spellStart"/>
+      <w:r>
+        <w:rPr>
+          <w:sz w:val="24"/>
+        </w:rPr>
+        <w:t>null</w:t>
+      </w:r>
+      <w:proofErr w:type="spellEnd"/>
+      <w:r>
+        <w:rPr>
+          <w:sz w:val="24"/>
+        </w:rPr>
+        <w:t>,</w:t>
+      </w:r>
+    </w:p>
+    <w:p>
+      <w:pPr>
+        <w:rPr>
+          <w:sz w:val="24"/>
+        </w:rPr>
+      </w:pPr>
+      <w:r>
+        <w:rPr>
+          <w:sz w:val="24"/>
+        </w:rPr>
+        <w:tab/>
+      </w:r>
+      <w:proofErr w:type="spellStart"/>
+      <w:proofErr w:type="gramStart"/>
+      <w:r>
+        <w:rPr>
+          <w:sz w:val="24"/>
+        </w:rPr>
+        <w:t>pas</w:t>
+      </w:r>
+      <w:proofErr w:type="spellEnd"/>
+      <w:proofErr w:type="gramEnd"/>
+      <w:r>
+        <w:rPr>
+          <w:sz w:val="24"/>
+        </w:rPr>
+        <w:t xml:space="preserve"> </w:t>
+      </w:r>
+      <w:proofErr w:type="spellStart"/>
+      <w:r>
+        <w:rPr>
+          <w:sz w:val="24"/>
+        </w:rPr>
+        <w:t>varchar</w:t>
+      </w:r>
+      <w:proofErr w:type="spellEnd"/>
+      <w:r>
+        <w:rPr>
+          <w:sz w:val="24"/>
+        </w:rPr>
+        <w:t xml:space="preserve">(12) </w:t>
+      </w:r>
+      <w:proofErr w:type="spellStart"/>
+      <w:r>
+        <w:rPr>
+          <w:sz w:val="24"/>
+        </w:rPr>
+        <w:t>not</w:t>
+      </w:r>
+      <w:proofErr w:type="spellEnd"/>
+      <w:r>
+        <w:rPr>
+          <w:sz w:val="24"/>
+        </w:rPr>
+        <w:t xml:space="preserve"> </w:t>
+      </w:r>
+      <w:proofErr w:type="spellStart"/>
+      <w:r>
+        <w:rPr>
+          <w:sz w:val="24"/>
+        </w:rPr>
+        <w:t>null</w:t>
+      </w:r>
+      <w:proofErr w:type="spellEnd"/>
+    </w:p>
+    <w:p>
+      <w:pPr>
+        <w:rPr>
+          <w:sz w:val="24"/>
+        </w:rPr>
+      </w:pPr>
+      <w:r>
+        <w:rPr>
+          <w:sz w:val="24"/>
+        </w:rPr>
+        <w:t>);</w:t>
+      </w:r>
+    </w:p>
+    <w:p>
+      <w:pPr>
+        <w:rPr>
+          <w:sz w:val="24"/>
+        </w:rPr>
+      </w:pPr>
+      <w:proofErr w:type="spellStart"/>
+      <w:proofErr w:type="gramStart"/>
+      <w:r>
+        <w:rPr>
+          <w:sz w:val="24"/>
+        </w:rPr>
+        <w:t>insert</w:t>
+      </w:r>
+      <w:proofErr w:type="spellEnd"/>
+      <w:proofErr w:type="gramEnd"/>
+      <w:r>
+        <w:rPr>
+          <w:sz w:val="24"/>
+        </w:rPr>
+        <w:t xml:space="preserve"> </w:t>
+      </w:r>
+      <w:proofErr w:type="spellStart"/>
+      <w:r>
+        <w:rPr>
+          <w:sz w:val="24"/>
+        </w:rPr>
+        <w:t>into</w:t>
+      </w:r>
+      <w:proofErr w:type="spellEnd"/>
+      <w:r>
+        <w:rPr>
+          <w:sz w:val="24"/>
+        </w:rPr>
+        <w:t xml:space="preserve"> </w:t>
+      </w:r>
+      <w:proofErr w:type="spellStart"/>
+      <w:r>
+        <w:rPr>
+          <w:sz w:val="24"/>
+        </w:rPr>
+        <w:t>usuario</w:t>
+      </w:r>
+      <w:proofErr w:type="spellEnd"/>
+      <w:r>
+        <w:rPr>
+          <w:sz w:val="24"/>
+        </w:rPr>
+        <w:t xml:space="preserve"> (</w:t>
+      </w:r>
+      <w:proofErr w:type="spellStart"/>
+      <w:r>
+        <w:rPr>
+          <w:sz w:val="24"/>
+        </w:rPr>
+        <w:t>id_usuario</w:t>
+      </w:r>
+      <w:proofErr w:type="spellEnd"/>
+      <w:r>
+        <w:rPr>
+          <w:sz w:val="24"/>
+        </w:rPr>
+        <w:t xml:space="preserve">, </w:t>
+      </w:r>
+      <w:proofErr w:type="spellStart"/>
+      <w:r>
+        <w:rPr>
+          <w:sz w:val="24"/>
+        </w:rPr>
+        <w:t>email</w:t>
+      </w:r>
+      <w:proofErr w:type="spellEnd"/>
+      <w:r>
+        <w:rPr>
+          <w:sz w:val="24"/>
+        </w:rPr>
+        <w:t xml:space="preserve">, </w:t>
+      </w:r>
+      <w:proofErr w:type="spellStart"/>
+      <w:r>
+        <w:rPr>
+          <w:sz w:val="24"/>
+        </w:rPr>
+        <w:t>pas</w:t>
+      </w:r>
+      <w:proofErr w:type="spellEnd"/>
+      <w:r>
+        <w:rPr>
+          <w:sz w:val="24"/>
+        </w:rPr>
+        <w:t>)</w:t>
+      </w:r>
+    </w:p>
+    <w:p>
+      <w:pPr>
+        <w:rPr>
+          <w:sz w:val="24"/>
+        </w:rPr>
+      </w:pPr>
+      <w:proofErr w:type="spellStart"/>
+      <w:proofErr w:type="gramStart"/>
+      <w:r>
+        <w:rPr>
+          <w:sz w:val="24"/>
+        </w:rPr>
+        <w:t>values</w:t>
+      </w:r>
+      <w:proofErr w:type="spellEnd"/>
+      <w:r>
+        <w:rPr>
+          <w:sz w:val="24"/>
+        </w:rPr>
+        <w:t>(</w:t>
+      </w:r>
+      <w:proofErr w:type="gramEnd"/>
+      <w:r>
+        <w:rPr>
+          <w:sz w:val="24"/>
+        </w:rPr>
+        <w:t>1, 'emailteste@gmail.com', 'pedro123');</w:t>
+      </w:r>
+    </w:p>
+    <w:p>
+      <w:pPr>
+        <w:rPr>
+          <w:sz w:val="24"/>
+        </w:rPr>
+      </w:pPr>
+    </w:p>
+    <w:p>
+      <w:pPr>
+        <w:rPr>
+          <w:sz w:val="24"/>
+        </w:rPr>
+      </w:pPr>
+      <w:proofErr w:type="spellStart"/>
+      <w:proofErr w:type="gramStart"/>
+      <w:r>
+        <w:rPr>
+          <w:sz w:val="24"/>
+        </w:rPr>
+        <w:t>select</w:t>
+      </w:r>
+      <w:proofErr w:type="spellEnd"/>
+      <w:proofErr w:type="gramEnd"/>
+      <w:r>
+        <w:rPr>
+          <w:sz w:val="24"/>
+        </w:rPr>
+        <w:t xml:space="preserve"> </w:t>
+      </w:r>
+      <w:proofErr w:type="spellStart"/>
+      <w:r>
+        <w:rPr>
+          <w:sz w:val="24"/>
+        </w:rPr>
+        <w:t>id_usuario</w:t>
+      </w:r>
+      <w:proofErr w:type="spellEnd"/>
+      <w:r>
+        <w:rPr>
+          <w:sz w:val="24"/>
+        </w:rPr>
+        <w:t xml:space="preserve">, </w:t>
+      </w:r>
+      <w:proofErr w:type="spellStart"/>
+      <w:r>
+        <w:rPr>
+          <w:sz w:val="24"/>
+        </w:rPr>
+        <w:t>email</w:t>
+      </w:r>
+      <w:proofErr w:type="spellEnd"/>
+      <w:r>
+        <w:rPr>
+          <w:sz w:val="24"/>
+        </w:rPr>
+        <w:t xml:space="preserve">, </w:t>
+      </w:r>
+      <w:proofErr w:type="spellStart"/>
+      <w:r>
+        <w:rPr>
+          <w:sz w:val="24"/>
+        </w:rPr>
+        <w:t>pas</w:t>
+      </w:r>
+      <w:proofErr w:type="spellEnd"/>
+      <w:r>
+        <w:rPr>
+          <w:sz w:val="24"/>
+        </w:rPr>
+        <w:t xml:space="preserve"> </w:t>
+      </w:r>
+      <w:proofErr w:type="spellStart"/>
+      <w:r>
+        <w:rPr>
+          <w:sz w:val="24"/>
+        </w:rPr>
+        <w:t>from</w:t>
+      </w:r>
+      <w:proofErr w:type="spellEnd"/>
+      <w:r>
+        <w:rPr>
+          <w:sz w:val="24"/>
+        </w:rPr>
+        <w:t xml:space="preserve"> </w:t>
+      </w:r>
+      <w:proofErr w:type="spellStart"/>
+      <w:r>
+        <w:rPr>
+          <w:sz w:val="24"/>
+        </w:rPr>
+        <w:t>usuario</w:t>
+      </w:r>
+      <w:proofErr w:type="spellEnd"/>
+      <w:r>
+        <w:rPr>
+          <w:sz w:val="24"/>
+        </w:rPr>
         <w:t>;</w:t>
       </w:r>
     </w:p>
@@ -171,33 +683,379 @@
           <w:sz w:val="24"/>
         </w:rPr>
       </w:pPr>
+    </w:p>
+    <w:p>
+      <w:pPr>
+        <w:rPr>
+          <w:sz w:val="24"/>
+        </w:rPr>
+      </w:pPr>
+      <w:proofErr w:type="spellStart"/>
+      <w:proofErr w:type="gramStart"/>
+      <w:r>
+        <w:rPr>
+          <w:sz w:val="24"/>
+        </w:rPr>
+        <w:t>create</w:t>
+      </w:r>
+      <w:proofErr w:type="spellEnd"/>
+      <w:proofErr w:type="gramEnd"/>
+      <w:r>
+        <w:rPr>
+          <w:sz w:val="24"/>
+        </w:rPr>
+        <w:t xml:space="preserve"> </w:t>
+      </w:r>
+      <w:proofErr w:type="spellStart"/>
+      <w:r>
+        <w:rPr>
+          <w:sz w:val="24"/>
+        </w:rPr>
+        <w:t>table</w:t>
+      </w:r>
+      <w:proofErr w:type="spellEnd"/>
+      <w:r>
+        <w:rPr>
+          <w:sz w:val="24"/>
+        </w:rPr>
+        <w:t xml:space="preserve"> </w:t>
+      </w:r>
+      <w:proofErr w:type="spellStart"/>
+      <w:r>
+        <w:rPr>
+          <w:sz w:val="24"/>
+        </w:rPr>
+        <w:t>login</w:t>
+      </w:r>
+      <w:proofErr w:type="spellEnd"/>
+      <w:r>
+        <w:rPr>
+          <w:sz w:val="24"/>
+        </w:rPr>
+        <w:t xml:space="preserve"> (</w:t>
+      </w:r>
+    </w:p>
+    <w:p>
+      <w:pPr>
+        <w:rPr>
+          <w:sz w:val="24"/>
+        </w:rPr>
+      </w:pPr>
       <w:r>
         <w:rPr>
           <w:sz w:val="24"/>
         </w:rPr>
         <w:tab/>
       </w:r>
-    </w:p>
-    <w:p>
-      <w:pPr>
-        <w:rPr>
-          <w:sz w:val="24"/>
-        </w:rPr>
-      </w:pPr>
       <w:proofErr w:type="spellStart"/>
       <w:proofErr w:type="gramStart"/>
       <w:r>
         <w:rPr>
           <w:sz w:val="24"/>
         </w:rPr>
-        <w:t>create</w:t>
-      </w:r>
-      <w:proofErr w:type="spellEnd"/>
+        <w:t>id</w:t>
+      </w:r>
       <w:proofErr w:type="gramEnd"/>
       <w:r>
         <w:rPr>
           <w:sz w:val="24"/>
         </w:rPr>
+        <w:t>_login</w:t>
+      </w:r>
+      <w:proofErr w:type="spellEnd"/>
+      <w:r>
+        <w:rPr>
+          <w:sz w:val="24"/>
+        </w:rPr>
+        <w:t xml:space="preserve"> </w:t>
+      </w:r>
+      <w:proofErr w:type="spellStart"/>
+      <w:r>
+        <w:rPr>
+          <w:sz w:val="24"/>
+        </w:rPr>
+        <w:t>int</w:t>
+      </w:r>
+      <w:proofErr w:type="spellEnd"/>
+      <w:r>
+        <w:rPr>
+          <w:sz w:val="24"/>
+        </w:rPr>
+        <w:t xml:space="preserve"> </w:t>
+      </w:r>
+      <w:proofErr w:type="spellStart"/>
+      <w:r>
+        <w:rPr>
+          <w:sz w:val="24"/>
+        </w:rPr>
+        <w:t>primary</w:t>
+      </w:r>
+      <w:proofErr w:type="spellEnd"/>
+      <w:r>
+        <w:rPr>
+          <w:sz w:val="24"/>
+        </w:rPr>
+        <w:t xml:space="preserve"> </w:t>
+      </w:r>
+      <w:proofErr w:type="spellStart"/>
+      <w:r>
+        <w:rPr>
+          <w:sz w:val="24"/>
+        </w:rPr>
+        <w:t>key</w:t>
+      </w:r>
+      <w:proofErr w:type="spellEnd"/>
+      <w:r>
+        <w:rPr>
+          <w:sz w:val="24"/>
+        </w:rPr>
+        <w:t xml:space="preserve"> </w:t>
+      </w:r>
+      <w:proofErr w:type="spellStart"/>
+      <w:r>
+        <w:rPr>
+          <w:sz w:val="24"/>
+        </w:rPr>
+        <w:t>not</w:t>
+      </w:r>
+      <w:proofErr w:type="spellEnd"/>
+      <w:r>
+        <w:rPr>
+          <w:sz w:val="24"/>
+        </w:rPr>
+        <w:t xml:space="preserve"> </w:t>
+      </w:r>
+      <w:proofErr w:type="spellStart"/>
+      <w:r>
+        <w:rPr>
+          <w:sz w:val="24"/>
+        </w:rPr>
+        <w:t>null</w:t>
+      </w:r>
+      <w:proofErr w:type="spellEnd"/>
+      <w:r>
+        <w:rPr>
+          <w:sz w:val="24"/>
+        </w:rPr>
+        <w:t>,</w:t>
+      </w:r>
+    </w:p>
+    <w:p>
+      <w:pPr>
+        <w:rPr>
+          <w:sz w:val="24"/>
+        </w:rPr>
+      </w:pPr>
+      <w:r>
+        <w:rPr>
+          <w:sz w:val="24"/>
+        </w:rPr>
+        <w:tab/>
+      </w:r>
+      <w:proofErr w:type="spellStart"/>
+      <w:proofErr w:type="gramStart"/>
+      <w:r>
+        <w:rPr>
+          <w:sz w:val="24"/>
+        </w:rPr>
+        <w:t>login</w:t>
+      </w:r>
+      <w:proofErr w:type="gramEnd"/>
+      <w:r>
+        <w:rPr>
+          <w:sz w:val="24"/>
+        </w:rPr>
+        <w:t>_email</w:t>
+      </w:r>
+      <w:proofErr w:type="spellEnd"/>
+      <w:r>
+        <w:rPr>
+          <w:sz w:val="24"/>
+        </w:rPr>
+        <w:t xml:space="preserve"> </w:t>
+      </w:r>
+      <w:proofErr w:type="spellStart"/>
+      <w:r>
+        <w:rPr>
+          <w:sz w:val="24"/>
+        </w:rPr>
+        <w:t>varchar</w:t>
+      </w:r>
+      <w:proofErr w:type="spellEnd"/>
+      <w:r>
+        <w:rPr>
+          <w:sz w:val="24"/>
+        </w:rPr>
+        <w:t>(150),</w:t>
+      </w:r>
+    </w:p>
+    <w:p>
+      <w:pPr>
+        <w:rPr>
+          <w:sz w:val="24"/>
+        </w:rPr>
+      </w:pPr>
+      <w:r>
+        <w:rPr>
+          <w:sz w:val="24"/>
+        </w:rPr>
+        <w:tab/>
+      </w:r>
+      <w:proofErr w:type="spellStart"/>
+      <w:proofErr w:type="gramStart"/>
+      <w:r>
+        <w:rPr>
+          <w:sz w:val="24"/>
+        </w:rPr>
+        <w:t>pas</w:t>
+      </w:r>
+      <w:proofErr w:type="gramEnd"/>
+      <w:r>
+        <w:rPr>
+          <w:sz w:val="24"/>
+        </w:rPr>
+        <w:t>_login</w:t>
+      </w:r>
+      <w:proofErr w:type="spellEnd"/>
+      <w:r>
+        <w:rPr>
+          <w:sz w:val="24"/>
+        </w:rPr>
+        <w:t xml:space="preserve"> </w:t>
+      </w:r>
+      <w:proofErr w:type="spellStart"/>
+      <w:r>
+        <w:rPr>
+          <w:sz w:val="24"/>
+        </w:rPr>
+        <w:t>varchar</w:t>
+      </w:r>
+      <w:proofErr w:type="spellEnd"/>
+      <w:r>
+        <w:rPr>
+          <w:sz w:val="24"/>
+        </w:rPr>
+        <w:t>(12),</w:t>
+      </w:r>
+    </w:p>
+    <w:p>
+      <w:pPr>
+        <w:rPr>
+          <w:sz w:val="24"/>
+        </w:rPr>
+      </w:pPr>
+      <w:r>
+        <w:rPr>
+          <w:sz w:val="24"/>
+        </w:rPr>
+        <w:tab/>
+      </w:r>
+      <w:proofErr w:type="spellStart"/>
+      <w:proofErr w:type="gramStart"/>
+      <w:r>
+        <w:rPr>
+          <w:sz w:val="24"/>
+        </w:rPr>
+        <w:t>id</w:t>
+      </w:r>
+      <w:proofErr w:type="gramEnd"/>
+      <w:r>
+        <w:rPr>
+          <w:sz w:val="24"/>
+        </w:rPr>
+        <w:t>_usuario</w:t>
+      </w:r>
+      <w:proofErr w:type="spellEnd"/>
+      <w:r>
+        <w:rPr>
+          <w:sz w:val="24"/>
+        </w:rPr>
+        <w:t xml:space="preserve"> </w:t>
+      </w:r>
+      <w:proofErr w:type="spellStart"/>
+      <w:r>
+        <w:rPr>
+          <w:sz w:val="24"/>
+        </w:rPr>
+        <w:t>int</w:t>
+      </w:r>
+      <w:proofErr w:type="spellEnd"/>
+      <w:r>
+        <w:rPr>
+          <w:sz w:val="24"/>
+        </w:rPr>
+        <w:t xml:space="preserve"> </w:t>
+      </w:r>
+      <w:proofErr w:type="spellStart"/>
+      <w:r>
+        <w:rPr>
+          <w:sz w:val="24"/>
+        </w:rPr>
+        <w:t>not</w:t>
+      </w:r>
+      <w:proofErr w:type="spellEnd"/>
+      <w:r>
+        <w:rPr>
+          <w:sz w:val="24"/>
+        </w:rPr>
+        <w:t xml:space="preserve"> </w:t>
+      </w:r>
+      <w:proofErr w:type="spellStart"/>
+      <w:r>
+        <w:rPr>
+          <w:sz w:val="24"/>
+        </w:rPr>
+        <w:t>null</w:t>
+      </w:r>
+      <w:proofErr w:type="spellEnd"/>
+    </w:p>
+    <w:p>
+      <w:pPr>
+        <w:rPr>
+          <w:sz w:val="24"/>
+        </w:rPr>
+      </w:pPr>
+      <w:r>
+        <w:rPr>
+          <w:sz w:val="24"/>
+        </w:rPr>
+        <w:tab/>
+      </w:r>
+    </w:p>
+    <w:p>
+      <w:pPr>
+        <w:rPr>
+          <w:sz w:val="24"/>
+        </w:rPr>
+      </w:pPr>
+      <w:r>
+        <w:rPr>
+          <w:sz w:val="24"/>
+        </w:rPr>
+        <w:t>);</w:t>
+      </w:r>
+    </w:p>
+    <w:p>
+      <w:pPr>
+        <w:rPr>
+          <w:sz w:val="24"/>
+        </w:rPr>
+      </w:pPr>
+      <w:proofErr w:type="spellStart"/>
+      <w:proofErr w:type="gramStart"/>
+      <w:r>
+        <w:rPr>
+          <w:sz w:val="24"/>
+        </w:rPr>
+        <w:lastRenderedPageBreak/>
+        <w:t>alter</w:t>
+      </w:r>
+      <w:proofErr w:type="spellEnd"/>
+      <w:proofErr w:type="gramEnd"/>
+      <w:r>
+        <w:rPr>
+          <w:sz w:val="24"/>
+        </w:rPr>
         <w:t xml:space="preserve"> </w:t>
       </w:r>
       <w:proofErr w:type="spellStart"/>
@@ -219,6 +1077,127 @@
         <w:rPr>
           <w:sz w:val="24"/>
         </w:rPr>
+        <w:t>login</w:t>
+      </w:r>
+      <w:proofErr w:type="spellEnd"/>
+      <w:r>
+        <w:rPr>
+          <w:sz w:val="24"/>
+        </w:rPr>
+        <w:t xml:space="preserve"> </w:t>
+      </w:r>
+      <w:proofErr w:type="spellStart"/>
+      <w:r>
+        <w:rPr>
+          <w:sz w:val="24"/>
+        </w:rPr>
+        <w:t>add</w:t>
+      </w:r>
+      <w:proofErr w:type="spellEnd"/>
+      <w:r>
+        <w:rPr>
+          <w:sz w:val="24"/>
+        </w:rPr>
+        <w:t xml:space="preserve"> </w:t>
+      </w:r>
+      <w:proofErr w:type="spellStart"/>
+      <w:r>
+        <w:rPr>
+          <w:sz w:val="24"/>
+        </w:rPr>
+        <w:t>constraint</w:t>
+      </w:r>
+      <w:proofErr w:type="spellEnd"/>
+      <w:r>
+        <w:rPr>
+          <w:sz w:val="24"/>
+        </w:rPr>
+        <w:t xml:space="preserve"> </w:t>
+      </w:r>
+      <w:proofErr w:type="spellStart"/>
+      <w:r>
+        <w:rPr>
+          <w:sz w:val="24"/>
+        </w:rPr>
+        <w:t>fk_id_usuario</w:t>
+      </w:r>
+      <w:proofErr w:type="spellEnd"/>
+      <w:r>
+        <w:rPr>
+          <w:sz w:val="24"/>
+        </w:rPr>
+        <w:t xml:space="preserve"> </w:t>
+      </w:r>
+      <w:proofErr w:type="spellStart"/>
+      <w:r>
+        <w:rPr>
+          <w:sz w:val="24"/>
+        </w:rPr>
+        <w:t>foreign</w:t>
+      </w:r>
+      <w:proofErr w:type="spellEnd"/>
+      <w:r>
+        <w:rPr>
+          <w:sz w:val="24"/>
+        </w:rPr>
+        <w:t xml:space="preserve"> </w:t>
+      </w:r>
+      <w:proofErr w:type="spellStart"/>
+      <w:r>
+        <w:rPr>
+          <w:sz w:val="24"/>
+        </w:rPr>
+        <w:t>key</w:t>
+      </w:r>
+      <w:proofErr w:type="spellEnd"/>
+      <w:r>
+        <w:rPr>
+          <w:sz w:val="24"/>
+        </w:rPr>
+        <w:t xml:space="preserve"> (</w:t>
+      </w:r>
+      <w:proofErr w:type="spellStart"/>
+      <w:r>
+        <w:rPr>
+          <w:sz w:val="24"/>
+        </w:rPr>
+        <w:t>id_usuario</w:t>
+      </w:r>
+      <w:proofErr w:type="spellEnd"/>
+      <w:r>
+        <w:rPr>
+          <w:sz w:val="24"/>
+        </w:rPr>
+        <w:t>)</w:t>
+      </w:r>
+    </w:p>
+    <w:p>
+      <w:pPr>
+        <w:rPr>
+          <w:sz w:val="24"/>
+        </w:rPr>
+      </w:pPr>
+      <w:proofErr w:type="spellStart"/>
+      <w:proofErr w:type="gramStart"/>
+      <w:r>
+        <w:rPr>
+          <w:sz w:val="24"/>
+        </w:rPr>
+        <w:t>references</w:t>
+      </w:r>
+      <w:proofErr w:type="spellEnd"/>
+      <w:proofErr w:type="gramEnd"/>
+      <w:r>
+        <w:rPr>
+          <w:sz w:val="24"/>
+        </w:rPr>
+        <w:t xml:space="preserve"> </w:t>
+      </w:r>
+      <w:proofErr w:type="spellStart"/>
+      <w:r>
+        <w:rPr>
+          <w:sz w:val="24"/>
+        </w:rPr>
         <w:t>usuario</w:t>
       </w:r>
       <w:proofErr w:type="spellEnd"/>
@@ -226,91 +1205,186 @@
         <w:rPr>
           <w:sz w:val="24"/>
         </w:rPr>
+        <w:t>(</w:t>
+      </w:r>
+      <w:proofErr w:type="spellStart"/>
+      <w:r>
+        <w:rPr>
+          <w:sz w:val="24"/>
+        </w:rPr>
+        <w:t>id_usuario</w:t>
+      </w:r>
+      <w:proofErr w:type="spellEnd"/>
+      <w:r>
+        <w:rPr>
+          <w:sz w:val="24"/>
+        </w:rPr>
+        <w:t>);</w:t>
+      </w:r>
+    </w:p>
+    <w:p>
+      <w:pPr>
+        <w:rPr>
+          <w:sz w:val="24"/>
+        </w:rPr>
+      </w:pPr>
+    </w:p>
+    <w:p>
+      <w:pPr>
+        <w:rPr>
+          <w:sz w:val="24"/>
+        </w:rPr>
+      </w:pPr>
+    </w:p>
+    <w:p>
+      <w:pPr>
+        <w:rPr>
+          <w:sz w:val="24"/>
+        </w:rPr>
+      </w:pPr>
+      <w:proofErr w:type="spellStart"/>
+      <w:proofErr w:type="gramStart"/>
+      <w:r>
+        <w:rPr>
+          <w:sz w:val="24"/>
+        </w:rPr>
+        <w:t>insert</w:t>
+      </w:r>
+      <w:proofErr w:type="spellEnd"/>
+      <w:proofErr w:type="gramEnd"/>
+      <w:r>
+        <w:rPr>
+          <w:sz w:val="24"/>
+        </w:rPr>
+        <w:t xml:space="preserve"> </w:t>
+      </w:r>
+      <w:proofErr w:type="spellStart"/>
+      <w:r>
+        <w:rPr>
+          <w:sz w:val="24"/>
+        </w:rPr>
+        <w:t>into</w:t>
+      </w:r>
+      <w:proofErr w:type="spellEnd"/>
+      <w:r>
+        <w:rPr>
+          <w:sz w:val="24"/>
+        </w:rPr>
+        <w:t xml:space="preserve"> </w:t>
+      </w:r>
+      <w:proofErr w:type="spellStart"/>
+      <w:r>
+        <w:rPr>
+          <w:sz w:val="24"/>
+        </w:rPr>
+        <w:t>login</w:t>
+      </w:r>
+      <w:proofErr w:type="spellEnd"/>
+      <w:r>
+        <w:rPr>
+          <w:sz w:val="24"/>
+        </w:rPr>
         <w:t xml:space="preserve"> (</w:t>
       </w:r>
-    </w:p>
-    <w:p>
-      <w:pPr>
-        <w:rPr>
-          <w:sz w:val="24"/>
-        </w:rPr>
-      </w:pPr>
-      <w:r>
-        <w:rPr>
-          <w:sz w:val="24"/>
-        </w:rPr>
-        <w:tab/>
-      </w:r>
+      <w:proofErr w:type="spellStart"/>
+      <w:r>
+        <w:rPr>
+          <w:sz w:val="24"/>
+        </w:rPr>
+        <w:t>id_login</w:t>
+      </w:r>
+      <w:proofErr w:type="spellEnd"/>
+      <w:r>
+        <w:rPr>
+          <w:sz w:val="24"/>
+        </w:rPr>
+        <w:t xml:space="preserve">, </w:t>
+      </w:r>
+      <w:proofErr w:type="spellStart"/>
+      <w:r>
+        <w:rPr>
+          <w:sz w:val="24"/>
+        </w:rPr>
+        <w:t>login_email</w:t>
+      </w:r>
+      <w:proofErr w:type="spellEnd"/>
+      <w:r>
+        <w:rPr>
+          <w:sz w:val="24"/>
+        </w:rPr>
+        <w:t xml:space="preserve">, </w:t>
+      </w:r>
+      <w:proofErr w:type="spellStart"/>
+      <w:r>
+        <w:rPr>
+          <w:sz w:val="24"/>
+        </w:rPr>
+        <w:t>pas_login</w:t>
+      </w:r>
+      <w:proofErr w:type="spellEnd"/>
+      <w:r>
+        <w:rPr>
+          <w:sz w:val="24"/>
+        </w:rPr>
+        <w:t xml:space="preserve">, </w:t>
+      </w:r>
+      <w:proofErr w:type="spellStart"/>
+      <w:r>
+        <w:rPr>
+          <w:sz w:val="24"/>
+        </w:rPr>
+        <w:t>id_usuario</w:t>
+      </w:r>
+      <w:proofErr w:type="spellEnd"/>
+      <w:r>
+        <w:rPr>
+          <w:sz w:val="24"/>
+        </w:rPr>
+        <w:t>)</w:t>
+      </w:r>
+    </w:p>
+    <w:p>
+      <w:pPr>
+        <w:rPr>
+          <w:sz w:val="24"/>
+        </w:rPr>
+      </w:pPr>
       <w:proofErr w:type="spellStart"/>
       <w:proofErr w:type="gramStart"/>
       <w:r>
         <w:rPr>
           <w:sz w:val="24"/>
         </w:rPr>
-        <w:t>id</w:t>
+        <w:t>values</w:t>
+      </w:r>
+      <w:proofErr w:type="spellEnd"/>
+      <w:r>
+        <w:rPr>
+          <w:sz w:val="24"/>
+        </w:rPr>
+        <w:t>(</w:t>
       </w:r>
       <w:proofErr w:type="gramEnd"/>
       <w:r>
         <w:rPr>
           <w:sz w:val="24"/>
         </w:rPr>
-        <w:t>_usuario</w:t>
-      </w:r>
-      <w:proofErr w:type="spellEnd"/>
-      <w:r>
-        <w:rPr>
-          <w:sz w:val="24"/>
-        </w:rPr>
-        <w:t xml:space="preserve"> serial </w:t>
-      </w:r>
-      <w:proofErr w:type="spellStart"/>
-      <w:r>
-        <w:rPr>
-          <w:sz w:val="24"/>
-        </w:rPr>
-        <w:t>primary</w:t>
-      </w:r>
-      <w:proofErr w:type="spellEnd"/>
-      <w:r>
-        <w:rPr>
-          <w:sz w:val="24"/>
-        </w:rPr>
-        <w:t xml:space="preserve"> </w:t>
-      </w:r>
-      <w:proofErr w:type="spellStart"/>
-      <w:r>
-        <w:rPr>
-          <w:sz w:val="24"/>
-        </w:rPr>
-        <w:t>key</w:t>
-      </w:r>
-      <w:proofErr w:type="spellEnd"/>
-      <w:r>
-        <w:rPr>
-          <w:sz w:val="24"/>
-        </w:rPr>
-        <w:t>,</w:t>
-      </w:r>
-    </w:p>
-    <w:p>
-      <w:pPr>
-        <w:rPr>
-          <w:sz w:val="24"/>
-        </w:rPr>
-      </w:pPr>
-      <w:r>
-        <w:rPr>
-          <w:sz w:val="24"/>
-        </w:rPr>
-        <w:tab/>
-      </w:r>
+        <w:t>1, 'loginteste@gmail.com', 'pedro123', 1);</w:t>
+      </w:r>
+    </w:p>
+    <w:p>
+      <w:pPr>
+        <w:rPr>
+          <w:sz w:val="24"/>
+        </w:rPr>
+      </w:pPr>
       <w:proofErr w:type="spellStart"/>
       <w:proofErr w:type="gramStart"/>
       <w:r>
         <w:rPr>
           <w:sz w:val="24"/>
         </w:rPr>
-        <w:t>email</w:t>
+        <w:t>select</w:t>
       </w:r>
       <w:proofErr w:type="spellEnd"/>
       <w:proofErr w:type="gramEnd"/>
@@ -325,171 +1399,42 @@
         <w:rPr>
           <w:sz w:val="24"/>
         </w:rPr>
-        <w:t>varchar</w:t>
-      </w:r>
-      <w:proofErr w:type="spellEnd"/>
-      <w:r>
-        <w:rPr>
-          <w:sz w:val="24"/>
-        </w:rPr>
-        <w:t xml:space="preserve">(150) </w:t>
-      </w:r>
-      <w:proofErr w:type="spellStart"/>
-      <w:r>
-        <w:rPr>
-          <w:sz w:val="24"/>
-        </w:rPr>
-        <w:t>not</w:t>
-      </w:r>
-      <w:proofErr w:type="spellEnd"/>
-      <w:r>
-        <w:rPr>
-          <w:sz w:val="24"/>
-        </w:rPr>
-        <w:t xml:space="preserve"> </w:t>
-      </w:r>
-      <w:proofErr w:type="spellStart"/>
-      <w:r>
-        <w:rPr>
-          <w:sz w:val="24"/>
-        </w:rPr>
-        <w:t>null</w:t>
-      </w:r>
-      <w:proofErr w:type="spellEnd"/>
-      <w:r>
-        <w:rPr>
-          <w:sz w:val="24"/>
-        </w:rPr>
-        <w:t>,</w:t>
-      </w:r>
-    </w:p>
-    <w:p>
-      <w:pPr>
-        <w:rPr>
-          <w:sz w:val="24"/>
-        </w:rPr>
-      </w:pPr>
-      <w:r>
-        <w:rPr>
-          <w:sz w:val="24"/>
-        </w:rPr>
-        <w:tab/>
-      </w:r>
-      <w:proofErr w:type="spellStart"/>
-      <w:proofErr w:type="gramStart"/>
-      <w:r>
-        <w:rPr>
-          <w:sz w:val="24"/>
-        </w:rPr>
-        <w:t>pas</w:t>
-      </w:r>
-      <w:proofErr w:type="spellEnd"/>
-      <w:proofErr w:type="gramEnd"/>
-      <w:r>
-        <w:rPr>
-          <w:sz w:val="24"/>
-        </w:rPr>
-        <w:t xml:space="preserve"> </w:t>
-      </w:r>
-      <w:proofErr w:type="spellStart"/>
-      <w:r>
-        <w:rPr>
-          <w:sz w:val="24"/>
-        </w:rPr>
-        <w:t>varchar</w:t>
-      </w:r>
-      <w:proofErr w:type="spellEnd"/>
-      <w:r>
-        <w:rPr>
-          <w:sz w:val="24"/>
-        </w:rPr>
-        <w:t xml:space="preserve">(12) </w:t>
-      </w:r>
-      <w:proofErr w:type="spellStart"/>
-      <w:r>
-        <w:rPr>
-          <w:sz w:val="24"/>
-        </w:rPr>
-        <w:t>not</w:t>
-      </w:r>
-      <w:proofErr w:type="spellEnd"/>
-      <w:r>
-        <w:rPr>
-          <w:sz w:val="24"/>
-        </w:rPr>
-        <w:t xml:space="preserve"> </w:t>
-      </w:r>
-      <w:proofErr w:type="spellStart"/>
-      <w:r>
-        <w:rPr>
-          <w:sz w:val="24"/>
-        </w:rPr>
-        <w:t>null</w:t>
-      </w:r>
-      <w:proofErr w:type="spellEnd"/>
-    </w:p>
-    <w:p>
-      <w:pPr>
-        <w:rPr>
-          <w:sz w:val="24"/>
-        </w:rPr>
-      </w:pPr>
-      <w:r>
-        <w:rPr>
-          <w:sz w:val="24"/>
-        </w:rPr>
-        <w:t>);</w:t>
-      </w:r>
-    </w:p>
-    <w:p>
-      <w:pPr>
-        <w:rPr>
-          <w:sz w:val="24"/>
-        </w:rPr>
-      </w:pPr>
-      <w:proofErr w:type="spellStart"/>
-      <w:proofErr w:type="gramStart"/>
-      <w:r>
-        <w:rPr>
-          <w:sz w:val="24"/>
-        </w:rPr>
-        <w:t>insert</w:t>
-      </w:r>
-      <w:proofErr w:type="spellEnd"/>
-      <w:proofErr w:type="gramEnd"/>
-      <w:r>
-        <w:rPr>
-          <w:sz w:val="24"/>
-        </w:rPr>
-        <w:t xml:space="preserve"> </w:t>
-      </w:r>
-      <w:proofErr w:type="spellStart"/>
-      <w:r>
-        <w:rPr>
-          <w:sz w:val="24"/>
-        </w:rPr>
-        <w:t>into</w:t>
-      </w:r>
-      <w:proofErr w:type="spellEnd"/>
-      <w:r>
-        <w:rPr>
-          <w:sz w:val="24"/>
-        </w:rPr>
-        <w:t xml:space="preserve"> </w:t>
-      </w:r>
-      <w:proofErr w:type="spellStart"/>
-      <w:r>
-        <w:rPr>
-          <w:sz w:val="24"/>
-        </w:rPr>
-        <w:t>usuario</w:t>
-      </w:r>
-      <w:proofErr w:type="spellEnd"/>
-      <w:r>
-        <w:rPr>
-          <w:sz w:val="24"/>
-        </w:rPr>
-        <w:t xml:space="preserve"> (</w:t>
+        <w:t>id_login</w:t>
+      </w:r>
+      <w:proofErr w:type="spellEnd"/>
+      <w:r>
+        <w:rPr>
+          <w:sz w:val="24"/>
+        </w:rPr>
+        <w:t xml:space="preserve">, </w:t>
+      </w:r>
+      <w:proofErr w:type="spellStart"/>
+      <w:r>
+        <w:rPr>
+          <w:sz w:val="24"/>
+        </w:rPr>
+        <w:t>login_email</w:t>
+      </w:r>
+      <w:proofErr w:type="spellEnd"/>
+      <w:r>
+        <w:rPr>
+          <w:sz w:val="24"/>
+        </w:rPr>
+        <w:t xml:space="preserve">, </w:t>
+      </w:r>
+      <w:proofErr w:type="spellStart"/>
+      <w:r>
+        <w:rPr>
+          <w:sz w:val="24"/>
+        </w:rPr>
+        <w:t>pas_login</w:t>
+      </w:r>
+      <w:proofErr w:type="spellEnd"/>
+      <w:r>
+        <w:rPr>
+          <w:sz w:val="24"/>
+        </w:rPr>
+        <w:t xml:space="preserve">, </w:t>
       </w:r>
       <w:proofErr w:type="spellStart"/>
       <w:r>
@@ -503,135 +1448,6 @@
         <w:rPr>
           <w:sz w:val="24"/>
         </w:rPr>
-        <w:t xml:space="preserve">, </w:t>
-      </w:r>
-      <w:proofErr w:type="spellStart"/>
-      <w:r>
-        <w:rPr>
-          <w:sz w:val="24"/>
-        </w:rPr>
-        <w:t>email</w:t>
-      </w:r>
-      <w:proofErr w:type="spellEnd"/>
-      <w:r>
-        <w:rPr>
-          <w:sz w:val="24"/>
-        </w:rPr>
-        <w:t xml:space="preserve">, </w:t>
-      </w:r>
-      <w:proofErr w:type="spellStart"/>
-      <w:r>
-        <w:rPr>
-          <w:sz w:val="24"/>
-        </w:rPr>
-        <w:t>pas</w:t>
-      </w:r>
-      <w:proofErr w:type="spellEnd"/>
-      <w:r>
-        <w:rPr>
-          <w:sz w:val="24"/>
-        </w:rPr>
-        <w:t>)</w:t>
-      </w:r>
-    </w:p>
-    <w:p>
-      <w:pPr>
-        <w:rPr>
-          <w:sz w:val="24"/>
-        </w:rPr>
-      </w:pPr>
-      <w:proofErr w:type="spellStart"/>
-      <w:proofErr w:type="gramStart"/>
-      <w:r>
-        <w:rPr>
-          <w:sz w:val="24"/>
-        </w:rPr>
-        <w:t>values</w:t>
-      </w:r>
-      <w:proofErr w:type="spellEnd"/>
-      <w:r>
-        <w:rPr>
-          <w:sz w:val="24"/>
-        </w:rPr>
-        <w:t>(</w:t>
-      </w:r>
-      <w:proofErr w:type="gramEnd"/>
-      <w:r>
-        <w:rPr>
-          <w:sz w:val="24"/>
-        </w:rPr>
-        <w:t>1, 'emailteste@gmail.com', 'pedro123');</w:t>
-      </w:r>
-    </w:p>
-    <w:p>
-      <w:pPr>
-        <w:rPr>
-          <w:sz w:val="24"/>
-        </w:rPr>
-      </w:pPr>
-    </w:p>
-    <w:p>
-      <w:pPr>
-        <w:rPr>
-          <w:sz w:val="24"/>
-        </w:rPr>
-      </w:pPr>
-      <w:proofErr w:type="spellStart"/>
-      <w:proofErr w:type="gramStart"/>
-      <w:r>
-        <w:rPr>
-          <w:sz w:val="24"/>
-        </w:rPr>
-        <w:t>select</w:t>
-      </w:r>
-      <w:proofErr w:type="spellEnd"/>
-      <w:proofErr w:type="gramEnd"/>
-      <w:r>
-        <w:rPr>
-          <w:sz w:val="24"/>
-        </w:rPr>
-        <w:t xml:space="preserve"> </w:t>
-      </w:r>
-      <w:proofErr w:type="spellStart"/>
-      <w:r>
-        <w:rPr>
-          <w:sz w:val="24"/>
-        </w:rPr>
-        <w:t>id_usuario</w:t>
-      </w:r>
-      <w:proofErr w:type="spellEnd"/>
-      <w:r>
-        <w:rPr>
-          <w:sz w:val="24"/>
-        </w:rPr>
-        <w:t xml:space="preserve">, </w:t>
-      </w:r>
-      <w:proofErr w:type="spellStart"/>
-      <w:r>
-        <w:rPr>
-          <w:sz w:val="24"/>
-        </w:rPr>
-        <w:t>email</w:t>
-      </w:r>
-      <w:proofErr w:type="spellEnd"/>
-      <w:r>
-        <w:rPr>
-          <w:sz w:val="24"/>
-        </w:rPr>
-        <w:t xml:space="preserve">, </w:t>
-      </w:r>
-      <w:proofErr w:type="spellStart"/>
-      <w:r>
-        <w:rPr>
-          <w:sz w:val="24"/>
-        </w:rPr>
-        <w:t>pas</w:t>
-      </w:r>
-      <w:proofErr w:type="spellEnd"/>
-      <w:r>
-        <w:rPr>
-          <w:sz w:val="24"/>
-        </w:rPr>
         <w:t xml:space="preserve"> </w:t>
       </w:r>
       <w:proofErr w:type="spellStart"/>
@@ -653,7 +1469,7 @@
         <w:rPr>
           <w:sz w:val="24"/>
         </w:rPr>
-        <w:t>usuario</w:t>
+        <w:t>login</w:t>
       </w:r>
       <w:proofErr w:type="spellEnd"/>
       <w:r>

</xml_diff>

<commit_message>
Alterações - db - html - css
</commit_message>
<xml_diff>
--- a/BC/banco.sql.docx
+++ b/BC/banco.sql.docx
@@ -101,81 +101,6 @@
         </w:rPr>
         <w:t xml:space="preserve">    LC_CTYPE = 'Portuguese_Brazil.1252'</w:t>
       </w:r>
-    </w:p>
-    <w:p>
-      <w:pPr>
-        <w:rPr>
-          <w:sz w:val="24"/>
-        </w:rPr>
-      </w:pPr>
-      <w:r>
-        <w:rPr>
-          <w:sz w:val="24"/>
-        </w:rPr>
-        <w:t xml:space="preserve">    TABLESPACE = </w:t>
-      </w:r>
-      <w:proofErr w:type="spellStart"/>
-      <w:r>
-        <w:rPr>
-          <w:sz w:val="24"/>
-        </w:rPr>
-        <w:t>pg_default</w:t>
-      </w:r>
-      <w:proofErr w:type="spellEnd"/>
-    </w:p>
-    <w:p>
-      <w:pPr>
-        <w:rPr>
-          <w:sz w:val="24"/>
-        </w:rPr>
-      </w:pPr>
-      <w:r>
-        <w:rPr>
-          <w:sz w:val="24"/>
-        </w:rPr>
-        <w:t xml:space="preserve">    CONNECTION LIMIT = -1</w:t>
-      </w:r>
-    </w:p>
-    <w:p>
-      <w:pPr>
-        <w:rPr>
-          <w:sz w:val="24"/>
-        </w:rPr>
-      </w:pPr>
-      <w:r>
-        <w:rPr>
-          <w:sz w:val="24"/>
-        </w:rPr>
-        <w:t xml:space="preserve">    IS_TEMPLATE </w:t>
-      </w:r>
-      <w:proofErr w:type="gramStart"/>
-      <w:r>
-        <w:rPr>
-          <w:sz w:val="24"/>
-        </w:rPr>
-        <w:t>= False</w:t>
-      </w:r>
-      <w:proofErr w:type="gramEnd"/>
-      <w:r>
-        <w:rPr>
-          <w:sz w:val="24"/>
-        </w:rPr>
-        <w:t>;</w:t>
-      </w:r>
-    </w:p>
-    <w:p>
-      <w:pPr>
-        <w:rPr>
-          <w:sz w:val="24"/>
-        </w:rPr>
-      </w:pPr>
-    </w:p>
-    <w:p>
-      <w:pPr>
-        <w:rPr>
-          <w:sz w:val="24"/>
-        </w:rPr>
-      </w:pPr>
       <w:bookmarkStart w:id="0" w:name="_GoBack"/>
       <w:bookmarkEnd w:id="0"/>
     </w:p>
@@ -189,6 +114,67 @@
         <w:rPr>
           <w:sz w:val="24"/>
         </w:rPr>
+        <w:t xml:space="preserve">    TABLESPACE = </w:t>
+      </w:r>
+      <w:proofErr w:type="spellStart"/>
+      <w:r>
+        <w:rPr>
+          <w:sz w:val="24"/>
+        </w:rPr>
+        <w:t>pg_default</w:t>
+      </w:r>
+      <w:proofErr w:type="spellEnd"/>
+    </w:p>
+    <w:p>
+      <w:pPr>
+        <w:rPr>
+          <w:sz w:val="24"/>
+        </w:rPr>
+      </w:pPr>
+      <w:r>
+        <w:rPr>
+          <w:sz w:val="24"/>
+        </w:rPr>
+        <w:t xml:space="preserve">    CONNECTION LIMIT = -1</w:t>
+      </w:r>
+    </w:p>
+    <w:p>
+      <w:pPr>
+        <w:rPr>
+          <w:sz w:val="24"/>
+        </w:rPr>
+      </w:pPr>
+      <w:r>
+        <w:rPr>
+          <w:sz w:val="24"/>
+        </w:rPr>
+        <w:t xml:space="preserve">    IS_TEMPLATE </w:t>
+      </w:r>
+      <w:proofErr w:type="gramStart"/>
+      <w:r>
+        <w:rPr>
+          <w:sz w:val="24"/>
+        </w:rPr>
+        <w:t>= False</w:t>
+      </w:r>
+      <w:proofErr w:type="gramEnd"/>
+      <w:r>
+        <w:rPr>
+          <w:sz w:val="24"/>
+        </w:rPr>
+        <w:t>;</w:t>
+      </w:r>
+    </w:p>
+    <w:p>
+      <w:pPr>
+        <w:rPr>
+          <w:sz w:val="24"/>
+        </w:rPr>
+      </w:pPr>
+      <w:r>
+        <w:rPr>
+          <w:sz w:val="24"/>
+        </w:rPr>
         <w:tab/>
       </w:r>
     </w:p>
@@ -668,808 +654,6 @@
           <w:sz w:val="24"/>
         </w:rPr>
         <w:t>usuario</w:t>
-      </w:r>
-      <w:proofErr w:type="spellEnd"/>
-      <w:r>
-        <w:rPr>
-          <w:sz w:val="24"/>
-        </w:rPr>
-        <w:t>;</w:t>
-      </w:r>
-    </w:p>
-    <w:p>
-      <w:pPr>
-        <w:rPr>
-          <w:sz w:val="24"/>
-        </w:rPr>
-      </w:pPr>
-    </w:p>
-    <w:p>
-      <w:pPr>
-        <w:rPr>
-          <w:sz w:val="24"/>
-        </w:rPr>
-      </w:pPr>
-      <w:proofErr w:type="spellStart"/>
-      <w:proofErr w:type="gramStart"/>
-      <w:r>
-        <w:rPr>
-          <w:sz w:val="24"/>
-        </w:rPr>
-        <w:t>create</w:t>
-      </w:r>
-      <w:proofErr w:type="spellEnd"/>
-      <w:proofErr w:type="gramEnd"/>
-      <w:r>
-        <w:rPr>
-          <w:sz w:val="24"/>
-        </w:rPr>
-        <w:t xml:space="preserve"> </w:t>
-      </w:r>
-      <w:proofErr w:type="spellStart"/>
-      <w:r>
-        <w:rPr>
-          <w:sz w:val="24"/>
-        </w:rPr>
-        <w:t>table</w:t>
-      </w:r>
-      <w:proofErr w:type="spellEnd"/>
-      <w:r>
-        <w:rPr>
-          <w:sz w:val="24"/>
-        </w:rPr>
-        <w:t xml:space="preserve"> </w:t>
-      </w:r>
-      <w:proofErr w:type="spellStart"/>
-      <w:r>
-        <w:rPr>
-          <w:sz w:val="24"/>
-        </w:rPr>
-        <w:t>login</w:t>
-      </w:r>
-      <w:proofErr w:type="spellEnd"/>
-      <w:r>
-        <w:rPr>
-          <w:sz w:val="24"/>
-        </w:rPr>
-        <w:t xml:space="preserve"> (</w:t>
-      </w:r>
-    </w:p>
-    <w:p>
-      <w:pPr>
-        <w:rPr>
-          <w:sz w:val="24"/>
-        </w:rPr>
-      </w:pPr>
-      <w:r>
-        <w:rPr>
-          <w:sz w:val="24"/>
-        </w:rPr>
-        <w:tab/>
-      </w:r>
-      <w:proofErr w:type="spellStart"/>
-      <w:proofErr w:type="gramStart"/>
-      <w:r>
-        <w:rPr>
-          <w:sz w:val="24"/>
-        </w:rPr>
-        <w:t>id</w:t>
-      </w:r>
-      <w:proofErr w:type="gramEnd"/>
-      <w:r>
-        <w:rPr>
-          <w:sz w:val="24"/>
-        </w:rPr>
-        <w:t>_login</w:t>
-      </w:r>
-      <w:proofErr w:type="spellEnd"/>
-      <w:r>
-        <w:rPr>
-          <w:sz w:val="24"/>
-        </w:rPr>
-        <w:t xml:space="preserve"> </w:t>
-      </w:r>
-      <w:proofErr w:type="spellStart"/>
-      <w:r>
-        <w:rPr>
-          <w:sz w:val="24"/>
-        </w:rPr>
-        <w:t>int</w:t>
-      </w:r>
-      <w:proofErr w:type="spellEnd"/>
-      <w:r>
-        <w:rPr>
-          <w:sz w:val="24"/>
-        </w:rPr>
-        <w:t xml:space="preserve"> </w:t>
-      </w:r>
-      <w:proofErr w:type="spellStart"/>
-      <w:r>
-        <w:rPr>
-          <w:sz w:val="24"/>
-        </w:rPr>
-        <w:t>primary</w:t>
-      </w:r>
-      <w:proofErr w:type="spellEnd"/>
-      <w:r>
-        <w:rPr>
-          <w:sz w:val="24"/>
-        </w:rPr>
-        <w:t xml:space="preserve"> </w:t>
-      </w:r>
-      <w:proofErr w:type="spellStart"/>
-      <w:r>
-        <w:rPr>
-          <w:sz w:val="24"/>
-        </w:rPr>
-        <w:t>key</w:t>
-      </w:r>
-      <w:proofErr w:type="spellEnd"/>
-      <w:r>
-        <w:rPr>
-          <w:sz w:val="24"/>
-        </w:rPr>
-        <w:t xml:space="preserve"> </w:t>
-      </w:r>
-      <w:proofErr w:type="spellStart"/>
-      <w:r>
-        <w:rPr>
-          <w:sz w:val="24"/>
-        </w:rPr>
-        <w:t>not</w:t>
-      </w:r>
-      <w:proofErr w:type="spellEnd"/>
-      <w:r>
-        <w:rPr>
-          <w:sz w:val="24"/>
-        </w:rPr>
-        <w:t xml:space="preserve"> </w:t>
-      </w:r>
-      <w:proofErr w:type="spellStart"/>
-      <w:r>
-        <w:rPr>
-          <w:sz w:val="24"/>
-        </w:rPr>
-        <w:t>null</w:t>
-      </w:r>
-      <w:proofErr w:type="spellEnd"/>
-      <w:r>
-        <w:rPr>
-          <w:sz w:val="24"/>
-        </w:rPr>
-        <w:t>,</w:t>
-      </w:r>
-    </w:p>
-    <w:p>
-      <w:pPr>
-        <w:rPr>
-          <w:sz w:val="24"/>
-        </w:rPr>
-      </w:pPr>
-      <w:r>
-        <w:rPr>
-          <w:sz w:val="24"/>
-        </w:rPr>
-        <w:tab/>
-      </w:r>
-      <w:proofErr w:type="spellStart"/>
-      <w:proofErr w:type="gramStart"/>
-      <w:r>
-        <w:rPr>
-          <w:sz w:val="24"/>
-        </w:rPr>
-        <w:t>login</w:t>
-      </w:r>
-      <w:proofErr w:type="gramEnd"/>
-      <w:r>
-        <w:rPr>
-          <w:sz w:val="24"/>
-        </w:rPr>
-        <w:t>_email</w:t>
-      </w:r>
-      <w:proofErr w:type="spellEnd"/>
-      <w:r>
-        <w:rPr>
-          <w:sz w:val="24"/>
-        </w:rPr>
-        <w:t xml:space="preserve"> </w:t>
-      </w:r>
-      <w:proofErr w:type="spellStart"/>
-      <w:r>
-        <w:rPr>
-          <w:sz w:val="24"/>
-        </w:rPr>
-        <w:t>varchar</w:t>
-      </w:r>
-      <w:proofErr w:type="spellEnd"/>
-      <w:r>
-        <w:rPr>
-          <w:sz w:val="24"/>
-        </w:rPr>
-        <w:t>(150),</w:t>
-      </w:r>
-    </w:p>
-    <w:p>
-      <w:pPr>
-        <w:rPr>
-          <w:sz w:val="24"/>
-        </w:rPr>
-      </w:pPr>
-      <w:r>
-        <w:rPr>
-          <w:sz w:val="24"/>
-        </w:rPr>
-        <w:tab/>
-      </w:r>
-      <w:proofErr w:type="spellStart"/>
-      <w:proofErr w:type="gramStart"/>
-      <w:r>
-        <w:rPr>
-          <w:sz w:val="24"/>
-        </w:rPr>
-        <w:t>pas</w:t>
-      </w:r>
-      <w:proofErr w:type="gramEnd"/>
-      <w:r>
-        <w:rPr>
-          <w:sz w:val="24"/>
-        </w:rPr>
-        <w:t>_login</w:t>
-      </w:r>
-      <w:proofErr w:type="spellEnd"/>
-      <w:r>
-        <w:rPr>
-          <w:sz w:val="24"/>
-        </w:rPr>
-        <w:t xml:space="preserve"> </w:t>
-      </w:r>
-      <w:proofErr w:type="spellStart"/>
-      <w:r>
-        <w:rPr>
-          <w:sz w:val="24"/>
-        </w:rPr>
-        <w:t>varchar</w:t>
-      </w:r>
-      <w:proofErr w:type="spellEnd"/>
-      <w:r>
-        <w:rPr>
-          <w:sz w:val="24"/>
-        </w:rPr>
-        <w:t>(12),</w:t>
-      </w:r>
-    </w:p>
-    <w:p>
-      <w:pPr>
-        <w:rPr>
-          <w:sz w:val="24"/>
-        </w:rPr>
-      </w:pPr>
-      <w:r>
-        <w:rPr>
-          <w:sz w:val="24"/>
-        </w:rPr>
-        <w:tab/>
-      </w:r>
-      <w:proofErr w:type="spellStart"/>
-      <w:proofErr w:type="gramStart"/>
-      <w:r>
-        <w:rPr>
-          <w:sz w:val="24"/>
-        </w:rPr>
-        <w:t>id</w:t>
-      </w:r>
-      <w:proofErr w:type="gramEnd"/>
-      <w:r>
-        <w:rPr>
-          <w:sz w:val="24"/>
-        </w:rPr>
-        <w:t>_usuario</w:t>
-      </w:r>
-      <w:proofErr w:type="spellEnd"/>
-      <w:r>
-        <w:rPr>
-          <w:sz w:val="24"/>
-        </w:rPr>
-        <w:t xml:space="preserve"> </w:t>
-      </w:r>
-      <w:proofErr w:type="spellStart"/>
-      <w:r>
-        <w:rPr>
-          <w:sz w:val="24"/>
-        </w:rPr>
-        <w:t>int</w:t>
-      </w:r>
-      <w:proofErr w:type="spellEnd"/>
-      <w:r>
-        <w:rPr>
-          <w:sz w:val="24"/>
-        </w:rPr>
-        <w:t xml:space="preserve"> </w:t>
-      </w:r>
-      <w:proofErr w:type="spellStart"/>
-      <w:r>
-        <w:rPr>
-          <w:sz w:val="24"/>
-        </w:rPr>
-        <w:t>not</w:t>
-      </w:r>
-      <w:proofErr w:type="spellEnd"/>
-      <w:r>
-        <w:rPr>
-          <w:sz w:val="24"/>
-        </w:rPr>
-        <w:t xml:space="preserve"> </w:t>
-      </w:r>
-      <w:proofErr w:type="spellStart"/>
-      <w:r>
-        <w:rPr>
-          <w:sz w:val="24"/>
-        </w:rPr>
-        <w:t>null</w:t>
-      </w:r>
-      <w:proofErr w:type="spellEnd"/>
-    </w:p>
-    <w:p>
-      <w:pPr>
-        <w:rPr>
-          <w:sz w:val="24"/>
-        </w:rPr>
-      </w:pPr>
-      <w:r>
-        <w:rPr>
-          <w:sz w:val="24"/>
-        </w:rPr>
-        <w:tab/>
-      </w:r>
-    </w:p>
-    <w:p>
-      <w:pPr>
-        <w:rPr>
-          <w:sz w:val="24"/>
-        </w:rPr>
-      </w:pPr>
-      <w:r>
-        <w:rPr>
-          <w:sz w:val="24"/>
-        </w:rPr>
-        <w:t>);</w:t>
-      </w:r>
-    </w:p>
-    <w:p>
-      <w:pPr>
-        <w:rPr>
-          <w:sz w:val="24"/>
-        </w:rPr>
-      </w:pPr>
-      <w:proofErr w:type="spellStart"/>
-      <w:proofErr w:type="gramStart"/>
-      <w:r>
-        <w:rPr>
-          <w:sz w:val="24"/>
-        </w:rPr>
-        <w:lastRenderedPageBreak/>
-        <w:t>alter</w:t>
-      </w:r>
-      <w:proofErr w:type="spellEnd"/>
-      <w:proofErr w:type="gramEnd"/>
-      <w:r>
-        <w:rPr>
-          <w:sz w:val="24"/>
-        </w:rPr>
-        <w:t xml:space="preserve"> </w:t>
-      </w:r>
-      <w:proofErr w:type="spellStart"/>
-      <w:r>
-        <w:rPr>
-          <w:sz w:val="24"/>
-        </w:rPr>
-        <w:t>table</w:t>
-      </w:r>
-      <w:proofErr w:type="spellEnd"/>
-      <w:r>
-        <w:rPr>
-          <w:sz w:val="24"/>
-        </w:rPr>
-        <w:t xml:space="preserve"> </w:t>
-      </w:r>
-      <w:proofErr w:type="spellStart"/>
-      <w:r>
-        <w:rPr>
-          <w:sz w:val="24"/>
-        </w:rPr>
-        <w:t>login</w:t>
-      </w:r>
-      <w:proofErr w:type="spellEnd"/>
-      <w:r>
-        <w:rPr>
-          <w:sz w:val="24"/>
-        </w:rPr>
-        <w:t xml:space="preserve"> </w:t>
-      </w:r>
-      <w:proofErr w:type="spellStart"/>
-      <w:r>
-        <w:rPr>
-          <w:sz w:val="24"/>
-        </w:rPr>
-        <w:t>add</w:t>
-      </w:r>
-      <w:proofErr w:type="spellEnd"/>
-      <w:r>
-        <w:rPr>
-          <w:sz w:val="24"/>
-        </w:rPr>
-        <w:t xml:space="preserve"> </w:t>
-      </w:r>
-      <w:proofErr w:type="spellStart"/>
-      <w:r>
-        <w:rPr>
-          <w:sz w:val="24"/>
-        </w:rPr>
-        <w:t>constraint</w:t>
-      </w:r>
-      <w:proofErr w:type="spellEnd"/>
-      <w:r>
-        <w:rPr>
-          <w:sz w:val="24"/>
-        </w:rPr>
-        <w:t xml:space="preserve"> </w:t>
-      </w:r>
-      <w:proofErr w:type="spellStart"/>
-      <w:r>
-        <w:rPr>
-          <w:sz w:val="24"/>
-        </w:rPr>
-        <w:t>fk_id_usuario</w:t>
-      </w:r>
-      <w:proofErr w:type="spellEnd"/>
-      <w:r>
-        <w:rPr>
-          <w:sz w:val="24"/>
-        </w:rPr>
-        <w:t xml:space="preserve"> </w:t>
-      </w:r>
-      <w:proofErr w:type="spellStart"/>
-      <w:r>
-        <w:rPr>
-          <w:sz w:val="24"/>
-        </w:rPr>
-        <w:t>foreign</w:t>
-      </w:r>
-      <w:proofErr w:type="spellEnd"/>
-      <w:r>
-        <w:rPr>
-          <w:sz w:val="24"/>
-        </w:rPr>
-        <w:t xml:space="preserve"> </w:t>
-      </w:r>
-      <w:proofErr w:type="spellStart"/>
-      <w:r>
-        <w:rPr>
-          <w:sz w:val="24"/>
-        </w:rPr>
-        <w:t>key</w:t>
-      </w:r>
-      <w:proofErr w:type="spellEnd"/>
-      <w:r>
-        <w:rPr>
-          <w:sz w:val="24"/>
-        </w:rPr>
-        <w:t xml:space="preserve"> (</w:t>
-      </w:r>
-      <w:proofErr w:type="spellStart"/>
-      <w:r>
-        <w:rPr>
-          <w:sz w:val="24"/>
-        </w:rPr>
-        <w:t>id_usuario</w:t>
-      </w:r>
-      <w:proofErr w:type="spellEnd"/>
-      <w:r>
-        <w:rPr>
-          <w:sz w:val="24"/>
-        </w:rPr>
-        <w:t>)</w:t>
-      </w:r>
-    </w:p>
-    <w:p>
-      <w:pPr>
-        <w:rPr>
-          <w:sz w:val="24"/>
-        </w:rPr>
-      </w:pPr>
-      <w:proofErr w:type="spellStart"/>
-      <w:proofErr w:type="gramStart"/>
-      <w:r>
-        <w:rPr>
-          <w:sz w:val="24"/>
-        </w:rPr>
-        <w:t>references</w:t>
-      </w:r>
-      <w:proofErr w:type="spellEnd"/>
-      <w:proofErr w:type="gramEnd"/>
-      <w:r>
-        <w:rPr>
-          <w:sz w:val="24"/>
-        </w:rPr>
-        <w:t xml:space="preserve"> </w:t>
-      </w:r>
-      <w:proofErr w:type="spellStart"/>
-      <w:r>
-        <w:rPr>
-          <w:sz w:val="24"/>
-        </w:rPr>
-        <w:t>usuario</w:t>
-      </w:r>
-      <w:proofErr w:type="spellEnd"/>
-      <w:r>
-        <w:rPr>
-          <w:sz w:val="24"/>
-        </w:rPr>
-        <w:t>(</w:t>
-      </w:r>
-      <w:proofErr w:type="spellStart"/>
-      <w:r>
-        <w:rPr>
-          <w:sz w:val="24"/>
-        </w:rPr>
-        <w:t>id_usuario</w:t>
-      </w:r>
-      <w:proofErr w:type="spellEnd"/>
-      <w:r>
-        <w:rPr>
-          <w:sz w:val="24"/>
-        </w:rPr>
-        <w:t>);</w:t>
-      </w:r>
-    </w:p>
-    <w:p>
-      <w:pPr>
-        <w:rPr>
-          <w:sz w:val="24"/>
-        </w:rPr>
-      </w:pPr>
-    </w:p>
-    <w:p>
-      <w:pPr>
-        <w:rPr>
-          <w:sz w:val="24"/>
-        </w:rPr>
-      </w:pPr>
-    </w:p>
-    <w:p>
-      <w:pPr>
-        <w:rPr>
-          <w:sz w:val="24"/>
-        </w:rPr>
-      </w:pPr>
-      <w:proofErr w:type="spellStart"/>
-      <w:proofErr w:type="gramStart"/>
-      <w:r>
-        <w:rPr>
-          <w:sz w:val="24"/>
-        </w:rPr>
-        <w:t>insert</w:t>
-      </w:r>
-      <w:proofErr w:type="spellEnd"/>
-      <w:proofErr w:type="gramEnd"/>
-      <w:r>
-        <w:rPr>
-          <w:sz w:val="24"/>
-        </w:rPr>
-        <w:t xml:space="preserve"> </w:t>
-      </w:r>
-      <w:proofErr w:type="spellStart"/>
-      <w:r>
-        <w:rPr>
-          <w:sz w:val="24"/>
-        </w:rPr>
-        <w:t>into</w:t>
-      </w:r>
-      <w:proofErr w:type="spellEnd"/>
-      <w:r>
-        <w:rPr>
-          <w:sz w:val="24"/>
-        </w:rPr>
-        <w:t xml:space="preserve"> </w:t>
-      </w:r>
-      <w:proofErr w:type="spellStart"/>
-      <w:r>
-        <w:rPr>
-          <w:sz w:val="24"/>
-        </w:rPr>
-        <w:t>login</w:t>
-      </w:r>
-      <w:proofErr w:type="spellEnd"/>
-      <w:r>
-        <w:rPr>
-          <w:sz w:val="24"/>
-        </w:rPr>
-        <w:t xml:space="preserve"> (</w:t>
-      </w:r>
-      <w:proofErr w:type="spellStart"/>
-      <w:r>
-        <w:rPr>
-          <w:sz w:val="24"/>
-        </w:rPr>
-        <w:t>id_login</w:t>
-      </w:r>
-      <w:proofErr w:type="spellEnd"/>
-      <w:r>
-        <w:rPr>
-          <w:sz w:val="24"/>
-        </w:rPr>
-        <w:t xml:space="preserve">, </w:t>
-      </w:r>
-      <w:proofErr w:type="spellStart"/>
-      <w:r>
-        <w:rPr>
-          <w:sz w:val="24"/>
-        </w:rPr>
-        <w:t>login_email</w:t>
-      </w:r>
-      <w:proofErr w:type="spellEnd"/>
-      <w:r>
-        <w:rPr>
-          <w:sz w:val="24"/>
-        </w:rPr>
-        <w:t xml:space="preserve">, </w:t>
-      </w:r>
-      <w:proofErr w:type="spellStart"/>
-      <w:r>
-        <w:rPr>
-          <w:sz w:val="24"/>
-        </w:rPr>
-        <w:t>pas_login</w:t>
-      </w:r>
-      <w:proofErr w:type="spellEnd"/>
-      <w:r>
-        <w:rPr>
-          <w:sz w:val="24"/>
-        </w:rPr>
-        <w:t xml:space="preserve">, </w:t>
-      </w:r>
-      <w:proofErr w:type="spellStart"/>
-      <w:r>
-        <w:rPr>
-          <w:sz w:val="24"/>
-        </w:rPr>
-        <w:t>id_usuario</w:t>
-      </w:r>
-      <w:proofErr w:type="spellEnd"/>
-      <w:r>
-        <w:rPr>
-          <w:sz w:val="24"/>
-        </w:rPr>
-        <w:t>)</w:t>
-      </w:r>
-    </w:p>
-    <w:p>
-      <w:pPr>
-        <w:rPr>
-          <w:sz w:val="24"/>
-        </w:rPr>
-      </w:pPr>
-      <w:proofErr w:type="spellStart"/>
-      <w:proofErr w:type="gramStart"/>
-      <w:r>
-        <w:rPr>
-          <w:sz w:val="24"/>
-        </w:rPr>
-        <w:t>values</w:t>
-      </w:r>
-      <w:proofErr w:type="spellEnd"/>
-      <w:r>
-        <w:rPr>
-          <w:sz w:val="24"/>
-        </w:rPr>
-        <w:t>(</w:t>
-      </w:r>
-      <w:proofErr w:type="gramEnd"/>
-      <w:r>
-        <w:rPr>
-          <w:sz w:val="24"/>
-        </w:rPr>
-        <w:t>1, 'loginteste@gmail.com', 'pedro123', 1);</w:t>
-      </w:r>
-    </w:p>
-    <w:p>
-      <w:pPr>
-        <w:rPr>
-          <w:sz w:val="24"/>
-        </w:rPr>
-      </w:pPr>
-      <w:proofErr w:type="spellStart"/>
-      <w:proofErr w:type="gramStart"/>
-      <w:r>
-        <w:rPr>
-          <w:sz w:val="24"/>
-        </w:rPr>
-        <w:t>select</w:t>
-      </w:r>
-      <w:proofErr w:type="spellEnd"/>
-      <w:proofErr w:type="gramEnd"/>
-      <w:r>
-        <w:rPr>
-          <w:sz w:val="24"/>
-        </w:rPr>
-        <w:t xml:space="preserve"> </w:t>
-      </w:r>
-      <w:proofErr w:type="spellStart"/>
-      <w:r>
-        <w:rPr>
-          <w:sz w:val="24"/>
-        </w:rPr>
-        <w:t>id_login</w:t>
-      </w:r>
-      <w:proofErr w:type="spellEnd"/>
-      <w:r>
-        <w:rPr>
-          <w:sz w:val="24"/>
-        </w:rPr>
-        <w:t xml:space="preserve">, </w:t>
-      </w:r>
-      <w:proofErr w:type="spellStart"/>
-      <w:r>
-        <w:rPr>
-          <w:sz w:val="24"/>
-        </w:rPr>
-        <w:t>login_email</w:t>
-      </w:r>
-      <w:proofErr w:type="spellEnd"/>
-      <w:r>
-        <w:rPr>
-          <w:sz w:val="24"/>
-        </w:rPr>
-        <w:t xml:space="preserve">, </w:t>
-      </w:r>
-      <w:proofErr w:type="spellStart"/>
-      <w:r>
-        <w:rPr>
-          <w:sz w:val="24"/>
-        </w:rPr>
-        <w:t>pas_login</w:t>
-      </w:r>
-      <w:proofErr w:type="spellEnd"/>
-      <w:r>
-        <w:rPr>
-          <w:sz w:val="24"/>
-        </w:rPr>
-        <w:t xml:space="preserve">, </w:t>
-      </w:r>
-      <w:proofErr w:type="spellStart"/>
-      <w:r>
-        <w:rPr>
-          <w:sz w:val="24"/>
-        </w:rPr>
-        <w:t>id_usuario</w:t>
-      </w:r>
-      <w:proofErr w:type="spellEnd"/>
-      <w:r>
-        <w:rPr>
-          <w:sz w:val="24"/>
-        </w:rPr>
-        <w:t xml:space="preserve"> </w:t>
-      </w:r>
-      <w:proofErr w:type="spellStart"/>
-      <w:r>
-        <w:rPr>
-          <w:sz w:val="24"/>
-        </w:rPr>
-        <w:t>from</w:t>
-      </w:r>
-      <w:proofErr w:type="spellEnd"/>
-      <w:r>
-        <w:rPr>
-          <w:sz w:val="24"/>
-        </w:rPr>
-        <w:t xml:space="preserve"> </w:t>
-      </w:r>
-      <w:proofErr w:type="spellStart"/>
-      <w:r>
-        <w:rPr>
-          <w:sz w:val="24"/>
-        </w:rPr>
-        <w:t>login</w:t>
       </w:r>
       <w:proofErr w:type="spellEnd"/>
       <w:r>

</xml_diff>

<commit_message>
Revert "Alterações - db - html - css"
This reverts commit 5a623897c42c491086100a4132644e3b67c4edb8.
</commit_message>
<xml_diff>
--- a/BC/banco.sql.docx
+++ b/BC/banco.sql.docx
@@ -101,6 +101,81 @@
         </w:rPr>
         <w:t xml:space="preserve">    LC_CTYPE = 'Portuguese_Brazil.1252'</w:t>
       </w:r>
+    </w:p>
+    <w:p>
+      <w:pPr>
+        <w:rPr>
+          <w:sz w:val="24"/>
+        </w:rPr>
+      </w:pPr>
+      <w:r>
+        <w:rPr>
+          <w:sz w:val="24"/>
+        </w:rPr>
+        <w:t xml:space="preserve">    TABLESPACE = </w:t>
+      </w:r>
+      <w:proofErr w:type="spellStart"/>
+      <w:r>
+        <w:rPr>
+          <w:sz w:val="24"/>
+        </w:rPr>
+        <w:t>pg_default</w:t>
+      </w:r>
+      <w:proofErr w:type="spellEnd"/>
+    </w:p>
+    <w:p>
+      <w:pPr>
+        <w:rPr>
+          <w:sz w:val="24"/>
+        </w:rPr>
+      </w:pPr>
+      <w:r>
+        <w:rPr>
+          <w:sz w:val="24"/>
+        </w:rPr>
+        <w:t xml:space="preserve">    CONNECTION LIMIT = -1</w:t>
+      </w:r>
+    </w:p>
+    <w:p>
+      <w:pPr>
+        <w:rPr>
+          <w:sz w:val="24"/>
+        </w:rPr>
+      </w:pPr>
+      <w:r>
+        <w:rPr>
+          <w:sz w:val="24"/>
+        </w:rPr>
+        <w:t xml:space="preserve">    IS_TEMPLATE </w:t>
+      </w:r>
+      <w:proofErr w:type="gramStart"/>
+      <w:r>
+        <w:rPr>
+          <w:sz w:val="24"/>
+        </w:rPr>
+        <w:t>= False</w:t>
+      </w:r>
+      <w:proofErr w:type="gramEnd"/>
+      <w:r>
+        <w:rPr>
+          <w:sz w:val="24"/>
+        </w:rPr>
+        <w:t>;</w:t>
+      </w:r>
+    </w:p>
+    <w:p>
+      <w:pPr>
+        <w:rPr>
+          <w:sz w:val="24"/>
+        </w:rPr>
+      </w:pPr>
+    </w:p>
+    <w:p>
+      <w:pPr>
+        <w:rPr>
+          <w:sz w:val="24"/>
+        </w:rPr>
+      </w:pPr>
       <w:bookmarkStart w:id="0" w:name="_GoBack"/>
       <w:bookmarkEnd w:id="0"/>
     </w:p>
@@ -114,54 +189,491 @@
         <w:rPr>
           <w:sz w:val="24"/>
         </w:rPr>
-        <w:t xml:space="preserve">    TABLESPACE = </w:t>
-      </w:r>
-      <w:proofErr w:type="spellStart"/>
-      <w:r>
-        <w:rPr>
-          <w:sz w:val="24"/>
-        </w:rPr>
-        <w:t>pg_default</w:t>
-      </w:r>
-      <w:proofErr w:type="spellEnd"/>
-    </w:p>
-    <w:p>
-      <w:pPr>
-        <w:rPr>
-          <w:sz w:val="24"/>
-        </w:rPr>
-      </w:pPr>
-      <w:r>
-        <w:rPr>
-          <w:sz w:val="24"/>
-        </w:rPr>
-        <w:t xml:space="preserve">    CONNECTION LIMIT = -1</w:t>
-      </w:r>
-    </w:p>
-    <w:p>
-      <w:pPr>
-        <w:rPr>
-          <w:sz w:val="24"/>
-        </w:rPr>
-      </w:pPr>
-      <w:r>
-        <w:rPr>
-          <w:sz w:val="24"/>
-        </w:rPr>
-        <w:t xml:space="preserve">    IS_TEMPLATE </w:t>
-      </w:r>
+        <w:tab/>
+      </w:r>
+    </w:p>
+    <w:p>
+      <w:pPr>
+        <w:rPr>
+          <w:sz w:val="24"/>
+        </w:rPr>
+      </w:pPr>
+      <w:proofErr w:type="spellStart"/>
       <w:proofErr w:type="gramStart"/>
       <w:r>
         <w:rPr>
           <w:sz w:val="24"/>
         </w:rPr>
-        <w:t>= False</w:t>
-      </w:r>
+        <w:t>create</w:t>
+      </w:r>
+      <w:proofErr w:type="spellEnd"/>
       <w:proofErr w:type="gramEnd"/>
       <w:r>
         <w:rPr>
           <w:sz w:val="24"/>
         </w:rPr>
+        <w:t xml:space="preserve"> </w:t>
+      </w:r>
+      <w:proofErr w:type="spellStart"/>
+      <w:r>
+        <w:rPr>
+          <w:sz w:val="24"/>
+        </w:rPr>
+        <w:t>table</w:t>
+      </w:r>
+      <w:proofErr w:type="spellEnd"/>
+      <w:r>
+        <w:rPr>
+          <w:sz w:val="24"/>
+        </w:rPr>
+        <w:t xml:space="preserve"> </w:t>
+      </w:r>
+      <w:proofErr w:type="spellStart"/>
+      <w:r>
+        <w:rPr>
+          <w:sz w:val="24"/>
+        </w:rPr>
+        <w:t>usuario</w:t>
+      </w:r>
+      <w:proofErr w:type="spellEnd"/>
+      <w:r>
+        <w:rPr>
+          <w:sz w:val="24"/>
+        </w:rPr>
+        <w:t xml:space="preserve"> (</w:t>
+      </w:r>
+    </w:p>
+    <w:p>
+      <w:pPr>
+        <w:rPr>
+          <w:sz w:val="24"/>
+        </w:rPr>
+      </w:pPr>
+      <w:r>
+        <w:rPr>
+          <w:sz w:val="24"/>
+        </w:rPr>
+        <w:tab/>
+      </w:r>
+      <w:proofErr w:type="spellStart"/>
+      <w:proofErr w:type="gramStart"/>
+      <w:r>
+        <w:rPr>
+          <w:sz w:val="24"/>
+        </w:rPr>
+        <w:t>id</w:t>
+      </w:r>
+      <w:proofErr w:type="gramEnd"/>
+      <w:r>
+        <w:rPr>
+          <w:sz w:val="24"/>
+        </w:rPr>
+        <w:t>_usuario</w:t>
+      </w:r>
+      <w:proofErr w:type="spellEnd"/>
+      <w:r>
+        <w:rPr>
+          <w:sz w:val="24"/>
+        </w:rPr>
+        <w:t xml:space="preserve"> serial </w:t>
+      </w:r>
+      <w:proofErr w:type="spellStart"/>
+      <w:r>
+        <w:rPr>
+          <w:sz w:val="24"/>
+        </w:rPr>
+        <w:t>primary</w:t>
+      </w:r>
+      <w:proofErr w:type="spellEnd"/>
+      <w:r>
+        <w:rPr>
+          <w:sz w:val="24"/>
+        </w:rPr>
+        <w:t xml:space="preserve"> </w:t>
+      </w:r>
+      <w:proofErr w:type="spellStart"/>
+      <w:r>
+        <w:rPr>
+          <w:sz w:val="24"/>
+        </w:rPr>
+        <w:t>key</w:t>
+      </w:r>
+      <w:proofErr w:type="spellEnd"/>
+      <w:r>
+        <w:rPr>
+          <w:sz w:val="24"/>
+        </w:rPr>
+        <w:t>,</w:t>
+      </w:r>
+    </w:p>
+    <w:p>
+      <w:pPr>
+        <w:rPr>
+          <w:sz w:val="24"/>
+        </w:rPr>
+      </w:pPr>
+      <w:r>
+        <w:rPr>
+          <w:sz w:val="24"/>
+        </w:rPr>
+        <w:tab/>
+      </w:r>
+      <w:proofErr w:type="spellStart"/>
+      <w:proofErr w:type="gramStart"/>
+      <w:r>
+        <w:rPr>
+          <w:sz w:val="24"/>
+        </w:rPr>
+        <w:t>email</w:t>
+      </w:r>
+      <w:proofErr w:type="spellEnd"/>
+      <w:proofErr w:type="gramEnd"/>
+      <w:r>
+        <w:rPr>
+          <w:sz w:val="24"/>
+        </w:rPr>
+        <w:t xml:space="preserve"> </w:t>
+      </w:r>
+      <w:proofErr w:type="spellStart"/>
+      <w:r>
+        <w:rPr>
+          <w:sz w:val="24"/>
+        </w:rPr>
+        <w:t>varchar</w:t>
+      </w:r>
+      <w:proofErr w:type="spellEnd"/>
+      <w:r>
+        <w:rPr>
+          <w:sz w:val="24"/>
+        </w:rPr>
+        <w:t xml:space="preserve">(150) </w:t>
+      </w:r>
+      <w:proofErr w:type="spellStart"/>
+      <w:r>
+        <w:rPr>
+          <w:sz w:val="24"/>
+        </w:rPr>
+        <w:t>not</w:t>
+      </w:r>
+      <w:proofErr w:type="spellEnd"/>
+      <w:r>
+        <w:rPr>
+          <w:sz w:val="24"/>
+        </w:rPr>
+        <w:t xml:space="preserve"> </w:t>
+      </w:r>
+      <w:proofErr w:type="spellStart"/>
+      <w:r>
+        <w:rPr>
+          <w:sz w:val="24"/>
+        </w:rPr>
+        <w:t>null</w:t>
+      </w:r>
+      <w:proofErr w:type="spellEnd"/>
+      <w:r>
+        <w:rPr>
+          <w:sz w:val="24"/>
+        </w:rPr>
+        <w:t>,</w:t>
+      </w:r>
+    </w:p>
+    <w:p>
+      <w:pPr>
+        <w:rPr>
+          <w:sz w:val="24"/>
+        </w:rPr>
+      </w:pPr>
+      <w:r>
+        <w:rPr>
+          <w:sz w:val="24"/>
+        </w:rPr>
+        <w:tab/>
+      </w:r>
+      <w:proofErr w:type="spellStart"/>
+      <w:proofErr w:type="gramStart"/>
+      <w:r>
+        <w:rPr>
+          <w:sz w:val="24"/>
+        </w:rPr>
+        <w:t>pas</w:t>
+      </w:r>
+      <w:proofErr w:type="spellEnd"/>
+      <w:proofErr w:type="gramEnd"/>
+      <w:r>
+        <w:rPr>
+          <w:sz w:val="24"/>
+        </w:rPr>
+        <w:t xml:space="preserve"> </w:t>
+      </w:r>
+      <w:proofErr w:type="spellStart"/>
+      <w:r>
+        <w:rPr>
+          <w:sz w:val="24"/>
+        </w:rPr>
+        <w:t>varchar</w:t>
+      </w:r>
+      <w:proofErr w:type="spellEnd"/>
+      <w:r>
+        <w:rPr>
+          <w:sz w:val="24"/>
+        </w:rPr>
+        <w:t xml:space="preserve">(12) </w:t>
+      </w:r>
+      <w:proofErr w:type="spellStart"/>
+      <w:r>
+        <w:rPr>
+          <w:sz w:val="24"/>
+        </w:rPr>
+        <w:t>not</w:t>
+      </w:r>
+      <w:proofErr w:type="spellEnd"/>
+      <w:r>
+        <w:rPr>
+          <w:sz w:val="24"/>
+        </w:rPr>
+        <w:t xml:space="preserve"> </w:t>
+      </w:r>
+      <w:proofErr w:type="spellStart"/>
+      <w:r>
+        <w:rPr>
+          <w:sz w:val="24"/>
+        </w:rPr>
+        <w:t>null</w:t>
+      </w:r>
+      <w:proofErr w:type="spellEnd"/>
+    </w:p>
+    <w:p>
+      <w:pPr>
+        <w:rPr>
+          <w:sz w:val="24"/>
+        </w:rPr>
+      </w:pPr>
+      <w:r>
+        <w:rPr>
+          <w:sz w:val="24"/>
+        </w:rPr>
+        <w:t>);</w:t>
+      </w:r>
+    </w:p>
+    <w:p>
+      <w:pPr>
+        <w:rPr>
+          <w:sz w:val="24"/>
+        </w:rPr>
+      </w:pPr>
+      <w:proofErr w:type="spellStart"/>
+      <w:proofErr w:type="gramStart"/>
+      <w:r>
+        <w:rPr>
+          <w:sz w:val="24"/>
+        </w:rPr>
+        <w:t>insert</w:t>
+      </w:r>
+      <w:proofErr w:type="spellEnd"/>
+      <w:proofErr w:type="gramEnd"/>
+      <w:r>
+        <w:rPr>
+          <w:sz w:val="24"/>
+        </w:rPr>
+        <w:t xml:space="preserve"> </w:t>
+      </w:r>
+      <w:proofErr w:type="spellStart"/>
+      <w:r>
+        <w:rPr>
+          <w:sz w:val="24"/>
+        </w:rPr>
+        <w:t>into</w:t>
+      </w:r>
+      <w:proofErr w:type="spellEnd"/>
+      <w:r>
+        <w:rPr>
+          <w:sz w:val="24"/>
+        </w:rPr>
+        <w:t xml:space="preserve"> </w:t>
+      </w:r>
+      <w:proofErr w:type="spellStart"/>
+      <w:r>
+        <w:rPr>
+          <w:sz w:val="24"/>
+        </w:rPr>
+        <w:t>usuario</w:t>
+      </w:r>
+      <w:proofErr w:type="spellEnd"/>
+      <w:r>
+        <w:rPr>
+          <w:sz w:val="24"/>
+        </w:rPr>
+        <w:t xml:space="preserve"> (</w:t>
+      </w:r>
+      <w:proofErr w:type="spellStart"/>
+      <w:r>
+        <w:rPr>
+          <w:sz w:val="24"/>
+        </w:rPr>
+        <w:t>id_usuario</w:t>
+      </w:r>
+      <w:proofErr w:type="spellEnd"/>
+      <w:r>
+        <w:rPr>
+          <w:sz w:val="24"/>
+        </w:rPr>
+        <w:t xml:space="preserve">, </w:t>
+      </w:r>
+      <w:proofErr w:type="spellStart"/>
+      <w:r>
+        <w:rPr>
+          <w:sz w:val="24"/>
+        </w:rPr>
+        <w:t>email</w:t>
+      </w:r>
+      <w:proofErr w:type="spellEnd"/>
+      <w:r>
+        <w:rPr>
+          <w:sz w:val="24"/>
+        </w:rPr>
+        <w:t xml:space="preserve">, </w:t>
+      </w:r>
+      <w:proofErr w:type="spellStart"/>
+      <w:r>
+        <w:rPr>
+          <w:sz w:val="24"/>
+        </w:rPr>
+        <w:t>pas</w:t>
+      </w:r>
+      <w:proofErr w:type="spellEnd"/>
+      <w:r>
+        <w:rPr>
+          <w:sz w:val="24"/>
+        </w:rPr>
+        <w:t>)</w:t>
+      </w:r>
+    </w:p>
+    <w:p>
+      <w:pPr>
+        <w:rPr>
+          <w:sz w:val="24"/>
+        </w:rPr>
+      </w:pPr>
+      <w:proofErr w:type="spellStart"/>
+      <w:proofErr w:type="gramStart"/>
+      <w:r>
+        <w:rPr>
+          <w:sz w:val="24"/>
+        </w:rPr>
+        <w:t>values</w:t>
+      </w:r>
+      <w:proofErr w:type="spellEnd"/>
+      <w:r>
+        <w:rPr>
+          <w:sz w:val="24"/>
+        </w:rPr>
+        <w:t>(</w:t>
+      </w:r>
+      <w:proofErr w:type="gramEnd"/>
+      <w:r>
+        <w:rPr>
+          <w:sz w:val="24"/>
+        </w:rPr>
+        <w:t>1, 'emailteste@gmail.com', 'pedro123');</w:t>
+      </w:r>
+    </w:p>
+    <w:p>
+      <w:pPr>
+        <w:rPr>
+          <w:sz w:val="24"/>
+        </w:rPr>
+      </w:pPr>
+    </w:p>
+    <w:p>
+      <w:pPr>
+        <w:rPr>
+          <w:sz w:val="24"/>
+        </w:rPr>
+      </w:pPr>
+      <w:proofErr w:type="spellStart"/>
+      <w:proofErr w:type="gramStart"/>
+      <w:r>
+        <w:rPr>
+          <w:sz w:val="24"/>
+        </w:rPr>
+        <w:t>select</w:t>
+      </w:r>
+      <w:proofErr w:type="spellEnd"/>
+      <w:proofErr w:type="gramEnd"/>
+      <w:r>
+        <w:rPr>
+          <w:sz w:val="24"/>
+        </w:rPr>
+        <w:t xml:space="preserve"> </w:t>
+      </w:r>
+      <w:proofErr w:type="spellStart"/>
+      <w:r>
+        <w:rPr>
+          <w:sz w:val="24"/>
+        </w:rPr>
+        <w:t>id_usuario</w:t>
+      </w:r>
+      <w:proofErr w:type="spellEnd"/>
+      <w:r>
+        <w:rPr>
+          <w:sz w:val="24"/>
+        </w:rPr>
+        <w:t xml:space="preserve">, </w:t>
+      </w:r>
+      <w:proofErr w:type="spellStart"/>
+      <w:r>
+        <w:rPr>
+          <w:sz w:val="24"/>
+        </w:rPr>
+        <w:t>email</w:t>
+      </w:r>
+      <w:proofErr w:type="spellEnd"/>
+      <w:r>
+        <w:rPr>
+          <w:sz w:val="24"/>
+        </w:rPr>
+        <w:t xml:space="preserve">, </w:t>
+      </w:r>
+      <w:proofErr w:type="spellStart"/>
+      <w:r>
+        <w:rPr>
+          <w:sz w:val="24"/>
+        </w:rPr>
+        <w:t>pas</w:t>
+      </w:r>
+      <w:proofErr w:type="spellEnd"/>
+      <w:r>
+        <w:rPr>
+          <w:sz w:val="24"/>
+        </w:rPr>
+        <w:t xml:space="preserve"> </w:t>
+      </w:r>
+      <w:proofErr w:type="spellStart"/>
+      <w:r>
+        <w:rPr>
+          <w:sz w:val="24"/>
+        </w:rPr>
+        <w:t>from</w:t>
+      </w:r>
+      <w:proofErr w:type="spellEnd"/>
+      <w:r>
+        <w:rPr>
+          <w:sz w:val="24"/>
+        </w:rPr>
+        <w:t xml:space="preserve"> </w:t>
+      </w:r>
+      <w:proofErr w:type="spellStart"/>
+      <w:r>
+        <w:rPr>
+          <w:sz w:val="24"/>
+        </w:rPr>
+        <w:t>usuario</w:t>
+      </w:r>
+      <w:proofErr w:type="spellEnd"/>
+      <w:r>
+        <w:rPr>
+          <w:sz w:val="24"/>
+        </w:rPr>
         <w:t>;</w:t>
       </w:r>
     </w:p>
@@ -171,33 +683,379 @@
           <w:sz w:val="24"/>
         </w:rPr>
       </w:pPr>
+    </w:p>
+    <w:p>
+      <w:pPr>
+        <w:rPr>
+          <w:sz w:val="24"/>
+        </w:rPr>
+      </w:pPr>
+      <w:proofErr w:type="spellStart"/>
+      <w:proofErr w:type="gramStart"/>
+      <w:r>
+        <w:rPr>
+          <w:sz w:val="24"/>
+        </w:rPr>
+        <w:t>create</w:t>
+      </w:r>
+      <w:proofErr w:type="spellEnd"/>
+      <w:proofErr w:type="gramEnd"/>
+      <w:r>
+        <w:rPr>
+          <w:sz w:val="24"/>
+        </w:rPr>
+        <w:t xml:space="preserve"> </w:t>
+      </w:r>
+      <w:proofErr w:type="spellStart"/>
+      <w:r>
+        <w:rPr>
+          <w:sz w:val="24"/>
+        </w:rPr>
+        <w:t>table</w:t>
+      </w:r>
+      <w:proofErr w:type="spellEnd"/>
+      <w:r>
+        <w:rPr>
+          <w:sz w:val="24"/>
+        </w:rPr>
+        <w:t xml:space="preserve"> </w:t>
+      </w:r>
+      <w:proofErr w:type="spellStart"/>
+      <w:r>
+        <w:rPr>
+          <w:sz w:val="24"/>
+        </w:rPr>
+        <w:t>login</w:t>
+      </w:r>
+      <w:proofErr w:type="spellEnd"/>
+      <w:r>
+        <w:rPr>
+          <w:sz w:val="24"/>
+        </w:rPr>
+        <w:t xml:space="preserve"> (</w:t>
+      </w:r>
+    </w:p>
+    <w:p>
+      <w:pPr>
+        <w:rPr>
+          <w:sz w:val="24"/>
+        </w:rPr>
+      </w:pPr>
       <w:r>
         <w:rPr>
           <w:sz w:val="24"/>
         </w:rPr>
         <w:tab/>
       </w:r>
-    </w:p>
-    <w:p>
-      <w:pPr>
-        <w:rPr>
-          <w:sz w:val="24"/>
-        </w:rPr>
-      </w:pPr>
       <w:proofErr w:type="spellStart"/>
       <w:proofErr w:type="gramStart"/>
       <w:r>
         <w:rPr>
           <w:sz w:val="24"/>
         </w:rPr>
-        <w:t>create</w:t>
-      </w:r>
-      <w:proofErr w:type="spellEnd"/>
+        <w:t>id</w:t>
+      </w:r>
       <w:proofErr w:type="gramEnd"/>
       <w:r>
         <w:rPr>
           <w:sz w:val="24"/>
         </w:rPr>
+        <w:t>_login</w:t>
+      </w:r>
+      <w:proofErr w:type="spellEnd"/>
+      <w:r>
+        <w:rPr>
+          <w:sz w:val="24"/>
+        </w:rPr>
+        <w:t xml:space="preserve"> </w:t>
+      </w:r>
+      <w:proofErr w:type="spellStart"/>
+      <w:r>
+        <w:rPr>
+          <w:sz w:val="24"/>
+        </w:rPr>
+        <w:t>int</w:t>
+      </w:r>
+      <w:proofErr w:type="spellEnd"/>
+      <w:r>
+        <w:rPr>
+          <w:sz w:val="24"/>
+        </w:rPr>
+        <w:t xml:space="preserve"> </w:t>
+      </w:r>
+      <w:proofErr w:type="spellStart"/>
+      <w:r>
+        <w:rPr>
+          <w:sz w:val="24"/>
+        </w:rPr>
+        <w:t>primary</w:t>
+      </w:r>
+      <w:proofErr w:type="spellEnd"/>
+      <w:r>
+        <w:rPr>
+          <w:sz w:val="24"/>
+        </w:rPr>
+        <w:t xml:space="preserve"> </w:t>
+      </w:r>
+      <w:proofErr w:type="spellStart"/>
+      <w:r>
+        <w:rPr>
+          <w:sz w:val="24"/>
+        </w:rPr>
+        <w:t>key</w:t>
+      </w:r>
+      <w:proofErr w:type="spellEnd"/>
+      <w:r>
+        <w:rPr>
+          <w:sz w:val="24"/>
+        </w:rPr>
+        <w:t xml:space="preserve"> </w:t>
+      </w:r>
+      <w:proofErr w:type="spellStart"/>
+      <w:r>
+        <w:rPr>
+          <w:sz w:val="24"/>
+        </w:rPr>
+        <w:t>not</w:t>
+      </w:r>
+      <w:proofErr w:type="spellEnd"/>
+      <w:r>
+        <w:rPr>
+          <w:sz w:val="24"/>
+        </w:rPr>
+        <w:t xml:space="preserve"> </w:t>
+      </w:r>
+      <w:proofErr w:type="spellStart"/>
+      <w:r>
+        <w:rPr>
+          <w:sz w:val="24"/>
+        </w:rPr>
+        <w:t>null</w:t>
+      </w:r>
+      <w:proofErr w:type="spellEnd"/>
+      <w:r>
+        <w:rPr>
+          <w:sz w:val="24"/>
+        </w:rPr>
+        <w:t>,</w:t>
+      </w:r>
+    </w:p>
+    <w:p>
+      <w:pPr>
+        <w:rPr>
+          <w:sz w:val="24"/>
+        </w:rPr>
+      </w:pPr>
+      <w:r>
+        <w:rPr>
+          <w:sz w:val="24"/>
+        </w:rPr>
+        <w:tab/>
+      </w:r>
+      <w:proofErr w:type="spellStart"/>
+      <w:proofErr w:type="gramStart"/>
+      <w:r>
+        <w:rPr>
+          <w:sz w:val="24"/>
+        </w:rPr>
+        <w:t>login</w:t>
+      </w:r>
+      <w:proofErr w:type="gramEnd"/>
+      <w:r>
+        <w:rPr>
+          <w:sz w:val="24"/>
+        </w:rPr>
+        <w:t>_email</w:t>
+      </w:r>
+      <w:proofErr w:type="spellEnd"/>
+      <w:r>
+        <w:rPr>
+          <w:sz w:val="24"/>
+        </w:rPr>
+        <w:t xml:space="preserve"> </w:t>
+      </w:r>
+      <w:proofErr w:type="spellStart"/>
+      <w:r>
+        <w:rPr>
+          <w:sz w:val="24"/>
+        </w:rPr>
+        <w:t>varchar</w:t>
+      </w:r>
+      <w:proofErr w:type="spellEnd"/>
+      <w:r>
+        <w:rPr>
+          <w:sz w:val="24"/>
+        </w:rPr>
+        <w:t>(150),</w:t>
+      </w:r>
+    </w:p>
+    <w:p>
+      <w:pPr>
+        <w:rPr>
+          <w:sz w:val="24"/>
+        </w:rPr>
+      </w:pPr>
+      <w:r>
+        <w:rPr>
+          <w:sz w:val="24"/>
+        </w:rPr>
+        <w:tab/>
+      </w:r>
+      <w:proofErr w:type="spellStart"/>
+      <w:proofErr w:type="gramStart"/>
+      <w:r>
+        <w:rPr>
+          <w:sz w:val="24"/>
+        </w:rPr>
+        <w:t>pas</w:t>
+      </w:r>
+      <w:proofErr w:type="gramEnd"/>
+      <w:r>
+        <w:rPr>
+          <w:sz w:val="24"/>
+        </w:rPr>
+        <w:t>_login</w:t>
+      </w:r>
+      <w:proofErr w:type="spellEnd"/>
+      <w:r>
+        <w:rPr>
+          <w:sz w:val="24"/>
+        </w:rPr>
+        <w:t xml:space="preserve"> </w:t>
+      </w:r>
+      <w:proofErr w:type="spellStart"/>
+      <w:r>
+        <w:rPr>
+          <w:sz w:val="24"/>
+        </w:rPr>
+        <w:t>varchar</w:t>
+      </w:r>
+      <w:proofErr w:type="spellEnd"/>
+      <w:r>
+        <w:rPr>
+          <w:sz w:val="24"/>
+        </w:rPr>
+        <w:t>(12),</w:t>
+      </w:r>
+    </w:p>
+    <w:p>
+      <w:pPr>
+        <w:rPr>
+          <w:sz w:val="24"/>
+        </w:rPr>
+      </w:pPr>
+      <w:r>
+        <w:rPr>
+          <w:sz w:val="24"/>
+        </w:rPr>
+        <w:tab/>
+      </w:r>
+      <w:proofErr w:type="spellStart"/>
+      <w:proofErr w:type="gramStart"/>
+      <w:r>
+        <w:rPr>
+          <w:sz w:val="24"/>
+        </w:rPr>
+        <w:t>id</w:t>
+      </w:r>
+      <w:proofErr w:type="gramEnd"/>
+      <w:r>
+        <w:rPr>
+          <w:sz w:val="24"/>
+        </w:rPr>
+        <w:t>_usuario</w:t>
+      </w:r>
+      <w:proofErr w:type="spellEnd"/>
+      <w:r>
+        <w:rPr>
+          <w:sz w:val="24"/>
+        </w:rPr>
+        <w:t xml:space="preserve"> </w:t>
+      </w:r>
+      <w:proofErr w:type="spellStart"/>
+      <w:r>
+        <w:rPr>
+          <w:sz w:val="24"/>
+        </w:rPr>
+        <w:t>int</w:t>
+      </w:r>
+      <w:proofErr w:type="spellEnd"/>
+      <w:r>
+        <w:rPr>
+          <w:sz w:val="24"/>
+        </w:rPr>
+        <w:t xml:space="preserve"> </w:t>
+      </w:r>
+      <w:proofErr w:type="spellStart"/>
+      <w:r>
+        <w:rPr>
+          <w:sz w:val="24"/>
+        </w:rPr>
+        <w:t>not</w:t>
+      </w:r>
+      <w:proofErr w:type="spellEnd"/>
+      <w:r>
+        <w:rPr>
+          <w:sz w:val="24"/>
+        </w:rPr>
+        <w:t xml:space="preserve"> </w:t>
+      </w:r>
+      <w:proofErr w:type="spellStart"/>
+      <w:r>
+        <w:rPr>
+          <w:sz w:val="24"/>
+        </w:rPr>
+        <w:t>null</w:t>
+      </w:r>
+      <w:proofErr w:type="spellEnd"/>
+    </w:p>
+    <w:p>
+      <w:pPr>
+        <w:rPr>
+          <w:sz w:val="24"/>
+        </w:rPr>
+      </w:pPr>
+      <w:r>
+        <w:rPr>
+          <w:sz w:val="24"/>
+        </w:rPr>
+        <w:tab/>
+      </w:r>
+    </w:p>
+    <w:p>
+      <w:pPr>
+        <w:rPr>
+          <w:sz w:val="24"/>
+        </w:rPr>
+      </w:pPr>
+      <w:r>
+        <w:rPr>
+          <w:sz w:val="24"/>
+        </w:rPr>
+        <w:t>);</w:t>
+      </w:r>
+    </w:p>
+    <w:p>
+      <w:pPr>
+        <w:rPr>
+          <w:sz w:val="24"/>
+        </w:rPr>
+      </w:pPr>
+      <w:proofErr w:type="spellStart"/>
+      <w:proofErr w:type="gramStart"/>
+      <w:r>
+        <w:rPr>
+          <w:sz w:val="24"/>
+        </w:rPr>
+        <w:lastRenderedPageBreak/>
+        <w:t>alter</w:t>
+      </w:r>
+      <w:proofErr w:type="spellEnd"/>
+      <w:proofErr w:type="gramEnd"/>
+      <w:r>
+        <w:rPr>
+          <w:sz w:val="24"/>
+        </w:rPr>
         <w:t xml:space="preserve"> </w:t>
       </w:r>
       <w:proofErr w:type="spellStart"/>
@@ -219,6 +1077,127 @@
         <w:rPr>
           <w:sz w:val="24"/>
         </w:rPr>
+        <w:t>login</w:t>
+      </w:r>
+      <w:proofErr w:type="spellEnd"/>
+      <w:r>
+        <w:rPr>
+          <w:sz w:val="24"/>
+        </w:rPr>
+        <w:t xml:space="preserve"> </w:t>
+      </w:r>
+      <w:proofErr w:type="spellStart"/>
+      <w:r>
+        <w:rPr>
+          <w:sz w:val="24"/>
+        </w:rPr>
+        <w:t>add</w:t>
+      </w:r>
+      <w:proofErr w:type="spellEnd"/>
+      <w:r>
+        <w:rPr>
+          <w:sz w:val="24"/>
+        </w:rPr>
+        <w:t xml:space="preserve"> </w:t>
+      </w:r>
+      <w:proofErr w:type="spellStart"/>
+      <w:r>
+        <w:rPr>
+          <w:sz w:val="24"/>
+        </w:rPr>
+        <w:t>constraint</w:t>
+      </w:r>
+      <w:proofErr w:type="spellEnd"/>
+      <w:r>
+        <w:rPr>
+          <w:sz w:val="24"/>
+        </w:rPr>
+        <w:t xml:space="preserve"> </w:t>
+      </w:r>
+      <w:proofErr w:type="spellStart"/>
+      <w:r>
+        <w:rPr>
+          <w:sz w:val="24"/>
+        </w:rPr>
+        <w:t>fk_id_usuario</w:t>
+      </w:r>
+      <w:proofErr w:type="spellEnd"/>
+      <w:r>
+        <w:rPr>
+          <w:sz w:val="24"/>
+        </w:rPr>
+        <w:t xml:space="preserve"> </w:t>
+      </w:r>
+      <w:proofErr w:type="spellStart"/>
+      <w:r>
+        <w:rPr>
+          <w:sz w:val="24"/>
+        </w:rPr>
+        <w:t>foreign</w:t>
+      </w:r>
+      <w:proofErr w:type="spellEnd"/>
+      <w:r>
+        <w:rPr>
+          <w:sz w:val="24"/>
+        </w:rPr>
+        <w:t xml:space="preserve"> </w:t>
+      </w:r>
+      <w:proofErr w:type="spellStart"/>
+      <w:r>
+        <w:rPr>
+          <w:sz w:val="24"/>
+        </w:rPr>
+        <w:t>key</w:t>
+      </w:r>
+      <w:proofErr w:type="spellEnd"/>
+      <w:r>
+        <w:rPr>
+          <w:sz w:val="24"/>
+        </w:rPr>
+        <w:t xml:space="preserve"> (</w:t>
+      </w:r>
+      <w:proofErr w:type="spellStart"/>
+      <w:r>
+        <w:rPr>
+          <w:sz w:val="24"/>
+        </w:rPr>
+        <w:t>id_usuario</w:t>
+      </w:r>
+      <w:proofErr w:type="spellEnd"/>
+      <w:r>
+        <w:rPr>
+          <w:sz w:val="24"/>
+        </w:rPr>
+        <w:t>)</w:t>
+      </w:r>
+    </w:p>
+    <w:p>
+      <w:pPr>
+        <w:rPr>
+          <w:sz w:val="24"/>
+        </w:rPr>
+      </w:pPr>
+      <w:proofErr w:type="spellStart"/>
+      <w:proofErr w:type="gramStart"/>
+      <w:r>
+        <w:rPr>
+          <w:sz w:val="24"/>
+        </w:rPr>
+        <w:t>references</w:t>
+      </w:r>
+      <w:proofErr w:type="spellEnd"/>
+      <w:proofErr w:type="gramEnd"/>
+      <w:r>
+        <w:rPr>
+          <w:sz w:val="24"/>
+        </w:rPr>
+        <w:t xml:space="preserve"> </w:t>
+      </w:r>
+      <w:proofErr w:type="spellStart"/>
+      <w:r>
+        <w:rPr>
+          <w:sz w:val="24"/>
+        </w:rPr>
         <w:t>usuario</w:t>
       </w:r>
       <w:proofErr w:type="spellEnd"/>
@@ -226,91 +1205,186 @@
         <w:rPr>
           <w:sz w:val="24"/>
         </w:rPr>
+        <w:t>(</w:t>
+      </w:r>
+      <w:proofErr w:type="spellStart"/>
+      <w:r>
+        <w:rPr>
+          <w:sz w:val="24"/>
+        </w:rPr>
+        <w:t>id_usuario</w:t>
+      </w:r>
+      <w:proofErr w:type="spellEnd"/>
+      <w:r>
+        <w:rPr>
+          <w:sz w:val="24"/>
+        </w:rPr>
+        <w:t>);</w:t>
+      </w:r>
+    </w:p>
+    <w:p>
+      <w:pPr>
+        <w:rPr>
+          <w:sz w:val="24"/>
+        </w:rPr>
+      </w:pPr>
+    </w:p>
+    <w:p>
+      <w:pPr>
+        <w:rPr>
+          <w:sz w:val="24"/>
+        </w:rPr>
+      </w:pPr>
+    </w:p>
+    <w:p>
+      <w:pPr>
+        <w:rPr>
+          <w:sz w:val="24"/>
+        </w:rPr>
+      </w:pPr>
+      <w:proofErr w:type="spellStart"/>
+      <w:proofErr w:type="gramStart"/>
+      <w:r>
+        <w:rPr>
+          <w:sz w:val="24"/>
+        </w:rPr>
+        <w:t>insert</w:t>
+      </w:r>
+      <w:proofErr w:type="spellEnd"/>
+      <w:proofErr w:type="gramEnd"/>
+      <w:r>
+        <w:rPr>
+          <w:sz w:val="24"/>
+        </w:rPr>
+        <w:t xml:space="preserve"> </w:t>
+      </w:r>
+      <w:proofErr w:type="spellStart"/>
+      <w:r>
+        <w:rPr>
+          <w:sz w:val="24"/>
+        </w:rPr>
+        <w:t>into</w:t>
+      </w:r>
+      <w:proofErr w:type="spellEnd"/>
+      <w:r>
+        <w:rPr>
+          <w:sz w:val="24"/>
+        </w:rPr>
+        <w:t xml:space="preserve"> </w:t>
+      </w:r>
+      <w:proofErr w:type="spellStart"/>
+      <w:r>
+        <w:rPr>
+          <w:sz w:val="24"/>
+        </w:rPr>
+        <w:t>login</w:t>
+      </w:r>
+      <w:proofErr w:type="spellEnd"/>
+      <w:r>
+        <w:rPr>
+          <w:sz w:val="24"/>
+        </w:rPr>
         <w:t xml:space="preserve"> (</w:t>
       </w:r>
-    </w:p>
-    <w:p>
-      <w:pPr>
-        <w:rPr>
-          <w:sz w:val="24"/>
-        </w:rPr>
-      </w:pPr>
-      <w:r>
-        <w:rPr>
-          <w:sz w:val="24"/>
-        </w:rPr>
-        <w:tab/>
-      </w:r>
+      <w:proofErr w:type="spellStart"/>
+      <w:r>
+        <w:rPr>
+          <w:sz w:val="24"/>
+        </w:rPr>
+        <w:t>id_login</w:t>
+      </w:r>
+      <w:proofErr w:type="spellEnd"/>
+      <w:r>
+        <w:rPr>
+          <w:sz w:val="24"/>
+        </w:rPr>
+        <w:t xml:space="preserve">, </w:t>
+      </w:r>
+      <w:proofErr w:type="spellStart"/>
+      <w:r>
+        <w:rPr>
+          <w:sz w:val="24"/>
+        </w:rPr>
+        <w:t>login_email</w:t>
+      </w:r>
+      <w:proofErr w:type="spellEnd"/>
+      <w:r>
+        <w:rPr>
+          <w:sz w:val="24"/>
+        </w:rPr>
+        <w:t xml:space="preserve">, </w:t>
+      </w:r>
+      <w:proofErr w:type="spellStart"/>
+      <w:r>
+        <w:rPr>
+          <w:sz w:val="24"/>
+        </w:rPr>
+        <w:t>pas_login</w:t>
+      </w:r>
+      <w:proofErr w:type="spellEnd"/>
+      <w:r>
+        <w:rPr>
+          <w:sz w:val="24"/>
+        </w:rPr>
+        <w:t xml:space="preserve">, </w:t>
+      </w:r>
+      <w:proofErr w:type="spellStart"/>
+      <w:r>
+        <w:rPr>
+          <w:sz w:val="24"/>
+        </w:rPr>
+        <w:t>id_usuario</w:t>
+      </w:r>
+      <w:proofErr w:type="spellEnd"/>
+      <w:r>
+        <w:rPr>
+          <w:sz w:val="24"/>
+        </w:rPr>
+        <w:t>)</w:t>
+      </w:r>
+    </w:p>
+    <w:p>
+      <w:pPr>
+        <w:rPr>
+          <w:sz w:val="24"/>
+        </w:rPr>
+      </w:pPr>
       <w:proofErr w:type="spellStart"/>
       <w:proofErr w:type="gramStart"/>
       <w:r>
         <w:rPr>
           <w:sz w:val="24"/>
         </w:rPr>
-        <w:t>id</w:t>
+        <w:t>values</w:t>
+      </w:r>
+      <w:proofErr w:type="spellEnd"/>
+      <w:r>
+        <w:rPr>
+          <w:sz w:val="24"/>
+        </w:rPr>
+        <w:t>(</w:t>
       </w:r>
       <w:proofErr w:type="gramEnd"/>
       <w:r>
         <w:rPr>
           <w:sz w:val="24"/>
         </w:rPr>
-        <w:t>_usuario</w:t>
-      </w:r>
-      <w:proofErr w:type="spellEnd"/>
-      <w:r>
-        <w:rPr>
-          <w:sz w:val="24"/>
-        </w:rPr>
-        <w:t xml:space="preserve"> serial </w:t>
-      </w:r>
-      <w:proofErr w:type="spellStart"/>
-      <w:r>
-        <w:rPr>
-          <w:sz w:val="24"/>
-        </w:rPr>
-        <w:t>primary</w:t>
-      </w:r>
-      <w:proofErr w:type="spellEnd"/>
-      <w:r>
-        <w:rPr>
-          <w:sz w:val="24"/>
-        </w:rPr>
-        <w:t xml:space="preserve"> </w:t>
-      </w:r>
-      <w:proofErr w:type="spellStart"/>
-      <w:r>
-        <w:rPr>
-          <w:sz w:val="24"/>
-        </w:rPr>
-        <w:t>key</w:t>
-      </w:r>
-      <w:proofErr w:type="spellEnd"/>
-      <w:r>
-        <w:rPr>
-          <w:sz w:val="24"/>
-        </w:rPr>
-        <w:t>,</w:t>
-      </w:r>
-    </w:p>
-    <w:p>
-      <w:pPr>
-        <w:rPr>
-          <w:sz w:val="24"/>
-        </w:rPr>
-      </w:pPr>
-      <w:r>
-        <w:rPr>
-          <w:sz w:val="24"/>
-        </w:rPr>
-        <w:tab/>
-      </w:r>
+        <w:t>1, 'loginteste@gmail.com', 'pedro123', 1);</w:t>
+      </w:r>
+    </w:p>
+    <w:p>
+      <w:pPr>
+        <w:rPr>
+          <w:sz w:val="24"/>
+        </w:rPr>
+      </w:pPr>
       <w:proofErr w:type="spellStart"/>
       <w:proofErr w:type="gramStart"/>
       <w:r>
         <w:rPr>
           <w:sz w:val="24"/>
         </w:rPr>
-        <w:t>email</w:t>
+        <w:t>select</w:t>
       </w:r>
       <w:proofErr w:type="spellEnd"/>
       <w:proofErr w:type="gramEnd"/>
@@ -325,171 +1399,42 @@
         <w:rPr>
           <w:sz w:val="24"/>
         </w:rPr>
-        <w:t>varchar</w:t>
-      </w:r>
-      <w:proofErr w:type="spellEnd"/>
-      <w:r>
-        <w:rPr>
-          <w:sz w:val="24"/>
-        </w:rPr>
-        <w:t xml:space="preserve">(150) </w:t>
-      </w:r>
-      <w:proofErr w:type="spellStart"/>
-      <w:r>
-        <w:rPr>
-          <w:sz w:val="24"/>
-        </w:rPr>
-        <w:t>not</w:t>
-      </w:r>
-      <w:proofErr w:type="spellEnd"/>
-      <w:r>
-        <w:rPr>
-          <w:sz w:val="24"/>
-        </w:rPr>
-        <w:t xml:space="preserve"> </w:t>
-      </w:r>
-      <w:proofErr w:type="spellStart"/>
-      <w:r>
-        <w:rPr>
-          <w:sz w:val="24"/>
-        </w:rPr>
-        <w:t>null</w:t>
-      </w:r>
-      <w:proofErr w:type="spellEnd"/>
-      <w:r>
-        <w:rPr>
-          <w:sz w:val="24"/>
-        </w:rPr>
-        <w:t>,</w:t>
-      </w:r>
-    </w:p>
-    <w:p>
-      <w:pPr>
-        <w:rPr>
-          <w:sz w:val="24"/>
-        </w:rPr>
-      </w:pPr>
-      <w:r>
-        <w:rPr>
-          <w:sz w:val="24"/>
-        </w:rPr>
-        <w:tab/>
-      </w:r>
-      <w:proofErr w:type="spellStart"/>
-      <w:proofErr w:type="gramStart"/>
-      <w:r>
-        <w:rPr>
-          <w:sz w:val="24"/>
-        </w:rPr>
-        <w:t>pas</w:t>
-      </w:r>
-      <w:proofErr w:type="spellEnd"/>
-      <w:proofErr w:type="gramEnd"/>
-      <w:r>
-        <w:rPr>
-          <w:sz w:val="24"/>
-        </w:rPr>
-        <w:t xml:space="preserve"> </w:t>
-      </w:r>
-      <w:proofErr w:type="spellStart"/>
-      <w:r>
-        <w:rPr>
-          <w:sz w:val="24"/>
-        </w:rPr>
-        <w:t>varchar</w:t>
-      </w:r>
-      <w:proofErr w:type="spellEnd"/>
-      <w:r>
-        <w:rPr>
-          <w:sz w:val="24"/>
-        </w:rPr>
-        <w:t xml:space="preserve">(12) </w:t>
-      </w:r>
-      <w:proofErr w:type="spellStart"/>
-      <w:r>
-        <w:rPr>
-          <w:sz w:val="24"/>
-        </w:rPr>
-        <w:t>not</w:t>
-      </w:r>
-      <w:proofErr w:type="spellEnd"/>
-      <w:r>
-        <w:rPr>
-          <w:sz w:val="24"/>
-        </w:rPr>
-        <w:t xml:space="preserve"> </w:t>
-      </w:r>
-      <w:proofErr w:type="spellStart"/>
-      <w:r>
-        <w:rPr>
-          <w:sz w:val="24"/>
-        </w:rPr>
-        <w:t>null</w:t>
-      </w:r>
-      <w:proofErr w:type="spellEnd"/>
-    </w:p>
-    <w:p>
-      <w:pPr>
-        <w:rPr>
-          <w:sz w:val="24"/>
-        </w:rPr>
-      </w:pPr>
-      <w:r>
-        <w:rPr>
-          <w:sz w:val="24"/>
-        </w:rPr>
-        <w:t>);</w:t>
-      </w:r>
-    </w:p>
-    <w:p>
-      <w:pPr>
-        <w:rPr>
-          <w:sz w:val="24"/>
-        </w:rPr>
-      </w:pPr>
-      <w:proofErr w:type="spellStart"/>
-      <w:proofErr w:type="gramStart"/>
-      <w:r>
-        <w:rPr>
-          <w:sz w:val="24"/>
-        </w:rPr>
-        <w:t>insert</w:t>
-      </w:r>
-      <w:proofErr w:type="spellEnd"/>
-      <w:proofErr w:type="gramEnd"/>
-      <w:r>
-        <w:rPr>
-          <w:sz w:val="24"/>
-        </w:rPr>
-        <w:t xml:space="preserve"> </w:t>
-      </w:r>
-      <w:proofErr w:type="spellStart"/>
-      <w:r>
-        <w:rPr>
-          <w:sz w:val="24"/>
-        </w:rPr>
-        <w:t>into</w:t>
-      </w:r>
-      <w:proofErr w:type="spellEnd"/>
-      <w:r>
-        <w:rPr>
-          <w:sz w:val="24"/>
-        </w:rPr>
-        <w:t xml:space="preserve"> </w:t>
-      </w:r>
-      <w:proofErr w:type="spellStart"/>
-      <w:r>
-        <w:rPr>
-          <w:sz w:val="24"/>
-        </w:rPr>
-        <w:t>usuario</w:t>
-      </w:r>
-      <w:proofErr w:type="spellEnd"/>
-      <w:r>
-        <w:rPr>
-          <w:sz w:val="24"/>
-        </w:rPr>
-        <w:t xml:space="preserve"> (</w:t>
+        <w:t>id_login</w:t>
+      </w:r>
+      <w:proofErr w:type="spellEnd"/>
+      <w:r>
+        <w:rPr>
+          <w:sz w:val="24"/>
+        </w:rPr>
+        <w:t xml:space="preserve">, </w:t>
+      </w:r>
+      <w:proofErr w:type="spellStart"/>
+      <w:r>
+        <w:rPr>
+          <w:sz w:val="24"/>
+        </w:rPr>
+        <w:t>login_email</w:t>
+      </w:r>
+      <w:proofErr w:type="spellEnd"/>
+      <w:r>
+        <w:rPr>
+          <w:sz w:val="24"/>
+        </w:rPr>
+        <w:t xml:space="preserve">, </w:t>
+      </w:r>
+      <w:proofErr w:type="spellStart"/>
+      <w:r>
+        <w:rPr>
+          <w:sz w:val="24"/>
+        </w:rPr>
+        <w:t>pas_login</w:t>
+      </w:r>
+      <w:proofErr w:type="spellEnd"/>
+      <w:r>
+        <w:rPr>
+          <w:sz w:val="24"/>
+        </w:rPr>
+        <w:t xml:space="preserve">, </w:t>
       </w:r>
       <w:proofErr w:type="spellStart"/>
       <w:r>
@@ -503,135 +1448,6 @@
         <w:rPr>
           <w:sz w:val="24"/>
         </w:rPr>
-        <w:t xml:space="preserve">, </w:t>
-      </w:r>
-      <w:proofErr w:type="spellStart"/>
-      <w:r>
-        <w:rPr>
-          <w:sz w:val="24"/>
-        </w:rPr>
-        <w:t>email</w:t>
-      </w:r>
-      <w:proofErr w:type="spellEnd"/>
-      <w:r>
-        <w:rPr>
-          <w:sz w:val="24"/>
-        </w:rPr>
-        <w:t xml:space="preserve">, </w:t>
-      </w:r>
-      <w:proofErr w:type="spellStart"/>
-      <w:r>
-        <w:rPr>
-          <w:sz w:val="24"/>
-        </w:rPr>
-        <w:t>pas</w:t>
-      </w:r>
-      <w:proofErr w:type="spellEnd"/>
-      <w:r>
-        <w:rPr>
-          <w:sz w:val="24"/>
-        </w:rPr>
-        <w:t>)</w:t>
-      </w:r>
-    </w:p>
-    <w:p>
-      <w:pPr>
-        <w:rPr>
-          <w:sz w:val="24"/>
-        </w:rPr>
-      </w:pPr>
-      <w:proofErr w:type="spellStart"/>
-      <w:proofErr w:type="gramStart"/>
-      <w:r>
-        <w:rPr>
-          <w:sz w:val="24"/>
-        </w:rPr>
-        <w:t>values</w:t>
-      </w:r>
-      <w:proofErr w:type="spellEnd"/>
-      <w:r>
-        <w:rPr>
-          <w:sz w:val="24"/>
-        </w:rPr>
-        <w:t>(</w:t>
-      </w:r>
-      <w:proofErr w:type="gramEnd"/>
-      <w:r>
-        <w:rPr>
-          <w:sz w:val="24"/>
-        </w:rPr>
-        <w:t>1, 'emailteste@gmail.com', 'pedro123');</w:t>
-      </w:r>
-    </w:p>
-    <w:p>
-      <w:pPr>
-        <w:rPr>
-          <w:sz w:val="24"/>
-        </w:rPr>
-      </w:pPr>
-    </w:p>
-    <w:p>
-      <w:pPr>
-        <w:rPr>
-          <w:sz w:val="24"/>
-        </w:rPr>
-      </w:pPr>
-      <w:proofErr w:type="spellStart"/>
-      <w:proofErr w:type="gramStart"/>
-      <w:r>
-        <w:rPr>
-          <w:sz w:val="24"/>
-        </w:rPr>
-        <w:t>select</w:t>
-      </w:r>
-      <w:proofErr w:type="spellEnd"/>
-      <w:proofErr w:type="gramEnd"/>
-      <w:r>
-        <w:rPr>
-          <w:sz w:val="24"/>
-        </w:rPr>
-        <w:t xml:space="preserve"> </w:t>
-      </w:r>
-      <w:proofErr w:type="spellStart"/>
-      <w:r>
-        <w:rPr>
-          <w:sz w:val="24"/>
-        </w:rPr>
-        <w:t>id_usuario</w:t>
-      </w:r>
-      <w:proofErr w:type="spellEnd"/>
-      <w:r>
-        <w:rPr>
-          <w:sz w:val="24"/>
-        </w:rPr>
-        <w:t xml:space="preserve">, </w:t>
-      </w:r>
-      <w:proofErr w:type="spellStart"/>
-      <w:r>
-        <w:rPr>
-          <w:sz w:val="24"/>
-        </w:rPr>
-        <w:t>email</w:t>
-      </w:r>
-      <w:proofErr w:type="spellEnd"/>
-      <w:r>
-        <w:rPr>
-          <w:sz w:val="24"/>
-        </w:rPr>
-        <w:t xml:space="preserve">, </w:t>
-      </w:r>
-      <w:proofErr w:type="spellStart"/>
-      <w:r>
-        <w:rPr>
-          <w:sz w:val="24"/>
-        </w:rPr>
-        <w:t>pas</w:t>
-      </w:r>
-      <w:proofErr w:type="spellEnd"/>
-      <w:r>
-        <w:rPr>
-          <w:sz w:val="24"/>
-        </w:rPr>
         <w:t xml:space="preserve"> </w:t>
       </w:r>
       <w:proofErr w:type="spellStart"/>
@@ -653,7 +1469,7 @@
         <w:rPr>
           <w:sz w:val="24"/>
         </w:rPr>
-        <w:t>usuario</w:t>
+        <w:t>login</w:t>
       </w:r>
       <w:proofErr w:type="spellEnd"/>
       <w:r>

</xml_diff>